<commit_message>
Mise à jour doc avec screens et gantt
</commit_message>
<xml_diff>
--- a/documents/IFT 2007 - Livrable 4.docx
+++ b/documents/IFT 2007 - Livrable 4.docx
@@ -4,7 +4,7 @@
   <w:body>
     <w:p>
       <w:pPr>
-        <w:pStyle w:val="Titre"/>
+        <w:pStyle w:val="Title"/>
         <w:rPr>
           <w:rFonts w:ascii="Century Gothic" w:eastAsia="Segoe UI" w:hAnsi="Century Gothic" w:cs="Segoe UI"/>
           <w:sz w:val="58"/>
@@ -401,7 +401,7 @@
           <w:noProof/>
           <w:sz w:val="32"/>
           <w:szCs w:val="32"/>
-          <w:lang w:val="fr-CA" w:eastAsia="fr-CA"/>
+          <w:lang w:val="en-US"/>
         </w:rPr>
         <w:drawing>
           <wp:anchor distT="0" distB="0" distL="114300" distR="114300" simplePos="0" relativeHeight="251659264" behindDoc="0" locked="0" layoutInCell="1" allowOverlap="1" wp14:anchorId="5A11D1E6" wp14:editId="78AE4A4E">
@@ -493,7 +493,7 @@
       <w:sdtContent>
         <w:p>
           <w:pPr>
-            <w:pStyle w:val="En-ttedetabledesmatires"/>
+            <w:pStyle w:val="TOCHeading"/>
           </w:pPr>
           <w:r>
             <w:rPr>
@@ -504,7 +504,7 @@
         </w:p>
         <w:p>
           <w:pPr>
-            <w:pStyle w:val="TM1"/>
+            <w:pStyle w:val="TOC1"/>
             <w:tabs>
               <w:tab w:val="right" w:leader="dot" w:pos="8296"/>
             </w:tabs>
@@ -527,7 +527,7 @@
           <w:hyperlink w:anchor="_Toc469163051" w:history="1">
             <w:r>
               <w:rPr>
-                <w:rStyle w:val="Lienhypertexte"/>
+                <w:rStyle w:val="Hyperlink"/>
                 <w:noProof/>
               </w:rPr>
               <w:t>Vision (actualisé)</w:t>
@@ -584,7 +584,7 @@
         </w:p>
         <w:p>
           <w:pPr>
-            <w:pStyle w:val="TM2"/>
+            <w:pStyle w:val="TOC2"/>
             <w:tabs>
               <w:tab w:val="right" w:leader="dot" w:pos="8296"/>
             </w:tabs>
@@ -598,7 +598,7 @@
           <w:hyperlink w:anchor="_Toc469163052" w:history="1">
             <w:r>
               <w:rPr>
-                <w:rStyle w:val="Lienhypertexte"/>
+                <w:rStyle w:val="Hyperlink"/>
                 <w:noProof/>
               </w:rPr>
               <w:t>Introduction</w:t>
@@ -655,7 +655,7 @@
         </w:p>
         <w:p>
           <w:pPr>
-            <w:pStyle w:val="TM2"/>
+            <w:pStyle w:val="TOC2"/>
             <w:tabs>
               <w:tab w:val="right" w:leader="dot" w:pos="8296"/>
             </w:tabs>
@@ -669,7 +669,7 @@
           <w:hyperlink w:anchor="_Toc469163053" w:history="1">
             <w:r>
               <w:rPr>
-                <w:rStyle w:val="Lienhypertexte"/>
+                <w:rStyle w:val="Hyperlink"/>
                 <w:noProof/>
               </w:rPr>
               <w:t>Énoncé du problème</w:t>
@@ -726,7 +726,7 @@
         </w:p>
         <w:p>
           <w:pPr>
-            <w:pStyle w:val="TM2"/>
+            <w:pStyle w:val="TOC2"/>
             <w:tabs>
               <w:tab w:val="right" w:leader="dot" w:pos="8296"/>
             </w:tabs>
@@ -740,7 +740,7 @@
           <w:hyperlink w:anchor="_Toc469163054" w:history="1">
             <w:r>
               <w:rPr>
-                <w:rStyle w:val="Lienhypertexte"/>
+                <w:rStyle w:val="Hyperlink"/>
                 <w:noProof/>
               </w:rPr>
               <w:t>Description des parties prenantes</w:t>
@@ -797,7 +797,7 @@
         </w:p>
         <w:p>
           <w:pPr>
-            <w:pStyle w:val="TM3"/>
+            <w:pStyle w:val="TOC3"/>
             <w:tabs>
               <w:tab w:val="right" w:leader="dot" w:pos="8296"/>
             </w:tabs>
@@ -811,7 +811,7 @@
           <w:hyperlink w:anchor="_Toc469163055" w:history="1">
             <w:r>
               <w:rPr>
-                <w:rStyle w:val="Lienhypertexte"/>
+                <w:rStyle w:val="Hyperlink"/>
                 <w:noProof/>
               </w:rPr>
               <w:t>Problèmes et objectifs clés des parties prenantes</w:t>
@@ -868,7 +868,7 @@
         </w:p>
         <w:p>
           <w:pPr>
-            <w:pStyle w:val="TM3"/>
+            <w:pStyle w:val="TOC3"/>
             <w:tabs>
               <w:tab w:val="right" w:leader="dot" w:pos="8296"/>
             </w:tabs>
@@ -882,7 +882,7 @@
           <w:hyperlink w:anchor="_Toc469163056" w:history="1">
             <w:r>
               <w:rPr>
-                <w:rStyle w:val="Lienhypertexte"/>
+                <w:rStyle w:val="Hyperlink"/>
                 <w:noProof/>
               </w:rPr>
               <w:t>Objectifs niveau-utilisateur</w:t>
@@ -939,7 +939,7 @@
         </w:p>
         <w:p>
           <w:pPr>
-            <w:pStyle w:val="TM3"/>
+            <w:pStyle w:val="TOC3"/>
             <w:tabs>
               <w:tab w:val="right" w:leader="dot" w:pos="8296"/>
             </w:tabs>
@@ -953,7 +953,7 @@
           <w:hyperlink w:anchor="_Toc469163057" w:history="1">
             <w:r>
               <w:rPr>
-                <w:rStyle w:val="Lienhypertexte"/>
+                <w:rStyle w:val="Hyperlink"/>
                 <w:noProof/>
               </w:rPr>
               <w:t>Sommaires des bénéfices</w:t>
@@ -1010,7 +1010,7 @@
         </w:p>
         <w:p>
           <w:pPr>
-            <w:pStyle w:val="TM3"/>
+            <w:pStyle w:val="TOC3"/>
             <w:tabs>
               <w:tab w:val="right" w:leader="dot" w:pos="8296"/>
             </w:tabs>
@@ -1024,7 +1024,7 @@
           <w:hyperlink w:anchor="_Toc469163058" w:history="1">
             <w:r>
               <w:rPr>
-                <w:rStyle w:val="Lienhypertexte"/>
+                <w:rStyle w:val="Hyperlink"/>
                 <w:noProof/>
               </w:rPr>
               <w:t>Sommaire des caractéristiques du système</w:t>
@@ -1081,7 +1081,7 @@
         </w:p>
         <w:p>
           <w:pPr>
-            <w:pStyle w:val="TM2"/>
+            <w:pStyle w:val="TOC2"/>
             <w:tabs>
               <w:tab w:val="right" w:leader="dot" w:pos="8296"/>
             </w:tabs>
@@ -1095,7 +1095,7 @@
           <w:hyperlink w:anchor="_Toc469163059" w:history="1">
             <w:r>
               <w:rPr>
-                <w:rStyle w:val="Lienhypertexte"/>
+                <w:rStyle w:val="Hyperlink"/>
                 <w:noProof/>
               </w:rPr>
               <w:t>Autres exigences</w:t>
@@ -1152,7 +1152,7 @@
         </w:p>
         <w:p>
           <w:pPr>
-            <w:pStyle w:val="TM3"/>
+            <w:pStyle w:val="TOC3"/>
             <w:tabs>
               <w:tab w:val="right" w:leader="dot" w:pos="8296"/>
             </w:tabs>
@@ -1166,7 +1166,7 @@
           <w:hyperlink w:anchor="_Toc469163060" w:history="1">
             <w:r>
               <w:rPr>
-                <w:rStyle w:val="Lienhypertexte"/>
+                <w:rStyle w:val="Hyperlink"/>
                 <w:noProof/>
               </w:rPr>
               <w:t>Exigences de qualité</w:t>
@@ -1223,7 +1223,7 @@
         </w:p>
         <w:p>
           <w:pPr>
-            <w:pStyle w:val="TM3"/>
+            <w:pStyle w:val="TOC3"/>
             <w:tabs>
               <w:tab w:val="right" w:leader="dot" w:pos="8296"/>
             </w:tabs>
@@ -1237,7 +1237,7 @@
           <w:hyperlink w:anchor="_Toc469163061" w:history="1">
             <w:r>
               <w:rPr>
-                <w:rStyle w:val="Lienhypertexte"/>
+                <w:rStyle w:val="Hyperlink"/>
                 <w:noProof/>
               </w:rPr>
               <w:t>Exigences de performance</w:t>
@@ -1294,7 +1294,7 @@
         </w:p>
         <w:p>
           <w:pPr>
-            <w:pStyle w:val="TM2"/>
+            <w:pStyle w:val="TOC2"/>
             <w:tabs>
               <w:tab w:val="right" w:leader="dot" w:pos="8296"/>
             </w:tabs>
@@ -1308,7 +1308,7 @@
           <w:hyperlink w:anchor="_Toc469163062" w:history="1">
             <w:r>
               <w:rPr>
-                <w:rStyle w:val="Lienhypertexte"/>
+                <w:rStyle w:val="Hyperlink"/>
                 <w:rFonts w:cstheme="majorHAnsi"/>
                 <w:noProof/>
               </w:rPr>
@@ -1366,7 +1366,7 @@
         </w:p>
         <w:p>
           <w:pPr>
-            <w:pStyle w:val="TM1"/>
+            <w:pStyle w:val="TOC1"/>
             <w:tabs>
               <w:tab w:val="right" w:leader="dot" w:pos="8296"/>
             </w:tabs>
@@ -1380,7 +1380,7 @@
           <w:hyperlink w:anchor="_Toc469163063" w:history="1">
             <w:r>
               <w:rPr>
-                <w:rStyle w:val="Lienhypertexte"/>
+                <w:rStyle w:val="Hyperlink"/>
                 <w:noProof/>
               </w:rPr>
               <w:t>Captures d’écran des interfaces</w:t>
@@ -1437,7 +1437,7 @@
         </w:p>
         <w:p>
           <w:pPr>
-            <w:pStyle w:val="TM1"/>
+            <w:pStyle w:val="TOC1"/>
             <w:tabs>
               <w:tab w:val="right" w:leader="dot" w:pos="8296"/>
             </w:tabs>
@@ -1451,7 +1451,7 @@
           <w:hyperlink w:anchor="_Toc469163064" w:history="1">
             <w:r>
               <w:rPr>
-                <w:rStyle w:val="Lienhypertexte"/>
+                <w:rStyle w:val="Hyperlink"/>
                 <w:noProof/>
               </w:rPr>
               <w:t>Modèle du domaine (actualisé)</w:t>
@@ -1508,7 +1508,7 @@
         </w:p>
         <w:p>
           <w:pPr>
-            <w:pStyle w:val="TM1"/>
+            <w:pStyle w:val="TOC1"/>
             <w:tabs>
               <w:tab w:val="right" w:leader="dot" w:pos="8296"/>
             </w:tabs>
@@ -1522,7 +1522,7 @@
           <w:hyperlink w:anchor="_Toc469163065" w:history="1">
             <w:r>
               <w:rPr>
-                <w:rStyle w:val="Lienhypertexte"/>
+                <w:rStyle w:val="Hyperlink"/>
                 <w:noProof/>
               </w:rPr>
               <w:t>Diagramme de classe de conception (actualisé)</w:t>
@@ -1579,7 +1579,7 @@
         </w:p>
         <w:p>
           <w:pPr>
-            <w:pStyle w:val="TM1"/>
+            <w:pStyle w:val="TOC1"/>
             <w:tabs>
               <w:tab w:val="right" w:leader="dot" w:pos="8296"/>
             </w:tabs>
@@ -1593,7 +1593,7 @@
           <w:hyperlink w:anchor="_Toc469163066" w:history="1">
             <w:r>
               <w:rPr>
-                <w:rStyle w:val="Lienhypertexte"/>
+                <w:rStyle w:val="Hyperlink"/>
                 <w:noProof/>
               </w:rPr>
               <w:t>Diagrammes de package (architecture logique) (actualisé)</w:t>
@@ -1650,7 +1650,7 @@
         </w:p>
         <w:p>
           <w:pPr>
-            <w:pStyle w:val="TM1"/>
+            <w:pStyle w:val="TOC1"/>
             <w:tabs>
               <w:tab w:val="right" w:leader="dot" w:pos="8296"/>
             </w:tabs>
@@ -1664,7 +1664,7 @@
           <w:hyperlink w:anchor="_Toc469163067" w:history="1">
             <w:r>
               <w:rPr>
-                <w:rStyle w:val="Lienhypertexte"/>
+                <w:rStyle w:val="Hyperlink"/>
                 <w:noProof/>
               </w:rPr>
               <w:t>Conclusion</w:t>
@@ -1721,7 +1721,7 @@
         </w:p>
         <w:p>
           <w:pPr>
-            <w:pStyle w:val="TM1"/>
+            <w:pStyle w:val="TOC1"/>
             <w:tabs>
               <w:tab w:val="right" w:leader="dot" w:pos="8296"/>
             </w:tabs>
@@ -1735,7 +1735,7 @@
           <w:hyperlink w:anchor="_Toc469163068" w:history="1">
             <w:r>
               <w:rPr>
-                <w:rStyle w:val="Lienhypertexte"/>
+                <w:rStyle w:val="Hyperlink"/>
                 <w:noProof/>
               </w:rPr>
               <w:t>Diagramme de Gantt (actualisé)</w:t>
@@ -1792,7 +1792,7 @@
         </w:p>
         <w:p>
           <w:pPr>
-            <w:pStyle w:val="TM1"/>
+            <w:pStyle w:val="TOC1"/>
             <w:tabs>
               <w:tab w:val="right" w:leader="dot" w:pos="8296"/>
             </w:tabs>
@@ -1806,7 +1806,7 @@
           <w:hyperlink w:anchor="_Toc469163069" w:history="1">
             <w:r>
               <w:rPr>
-                <w:rStyle w:val="Lienhypertexte"/>
+                <w:rStyle w:val="Hyperlink"/>
                 <w:noProof/>
               </w:rPr>
               <w:t>Annexes</w:t>
@@ -1863,7 +1863,7 @@
         </w:p>
         <w:p>
           <w:pPr>
-            <w:pStyle w:val="TM2"/>
+            <w:pStyle w:val="TOC2"/>
             <w:tabs>
               <w:tab w:val="right" w:leader="dot" w:pos="8296"/>
             </w:tabs>
@@ -1877,7 +1877,7 @@
           <w:hyperlink w:anchor="_Toc469163070" w:history="1">
             <w:r>
               <w:rPr>
-                <w:rStyle w:val="Lienhypertexte"/>
+                <w:rStyle w:val="Hyperlink"/>
                 <w:noProof/>
               </w:rPr>
               <w:t>Vision (première version)</w:t>
@@ -1934,7 +1934,7 @@
         </w:p>
         <w:p>
           <w:pPr>
-            <w:pStyle w:val="TM2"/>
+            <w:pStyle w:val="TOC2"/>
             <w:tabs>
               <w:tab w:val="right" w:leader="dot" w:pos="8296"/>
             </w:tabs>
@@ -1948,7 +1948,7 @@
           <w:hyperlink w:anchor="_Toc469163071" w:history="1">
             <w:r>
               <w:rPr>
-                <w:rStyle w:val="Lienhypertexte"/>
+                <w:rStyle w:val="Hyperlink"/>
                 <w:noProof/>
               </w:rPr>
               <w:t>Introduction</w:t>
@@ -2005,7 +2005,7 @@
         </w:p>
         <w:p>
           <w:pPr>
-            <w:pStyle w:val="TM2"/>
+            <w:pStyle w:val="TOC2"/>
             <w:tabs>
               <w:tab w:val="right" w:leader="dot" w:pos="8296"/>
             </w:tabs>
@@ -2019,7 +2019,7 @@
           <w:hyperlink w:anchor="_Toc469163072" w:history="1">
             <w:r>
               <w:rPr>
-                <w:rStyle w:val="Lienhypertexte"/>
+                <w:rStyle w:val="Hyperlink"/>
                 <w:noProof/>
               </w:rPr>
               <w:t>Énoncé du problème</w:t>
@@ -2076,7 +2076,7 @@
         </w:p>
         <w:p>
           <w:pPr>
-            <w:pStyle w:val="TM2"/>
+            <w:pStyle w:val="TOC2"/>
             <w:tabs>
               <w:tab w:val="right" w:leader="dot" w:pos="8296"/>
             </w:tabs>
@@ -2090,7 +2090,7 @@
           <w:hyperlink w:anchor="_Toc469163073" w:history="1">
             <w:r>
               <w:rPr>
-                <w:rStyle w:val="Lienhypertexte"/>
+                <w:rStyle w:val="Hyperlink"/>
                 <w:noProof/>
               </w:rPr>
               <w:t>Description des parties prenantes</w:t>
@@ -2147,7 +2147,7 @@
         </w:p>
         <w:p>
           <w:pPr>
-            <w:pStyle w:val="TM3"/>
+            <w:pStyle w:val="TOC3"/>
             <w:tabs>
               <w:tab w:val="right" w:leader="dot" w:pos="8296"/>
             </w:tabs>
@@ -2161,7 +2161,7 @@
           <w:hyperlink w:anchor="_Toc469163074" w:history="1">
             <w:r>
               <w:rPr>
-                <w:rStyle w:val="Lienhypertexte"/>
+                <w:rStyle w:val="Hyperlink"/>
                 <w:noProof/>
               </w:rPr>
               <w:t>Problèmes et objectifs clés des parties prenantes</w:t>
@@ -2218,7 +2218,7 @@
         </w:p>
         <w:p>
           <w:pPr>
-            <w:pStyle w:val="TM3"/>
+            <w:pStyle w:val="TOC3"/>
             <w:tabs>
               <w:tab w:val="right" w:leader="dot" w:pos="8296"/>
             </w:tabs>
@@ -2232,7 +2232,7 @@
           <w:hyperlink w:anchor="_Toc469163075" w:history="1">
             <w:r>
               <w:rPr>
-                <w:rStyle w:val="Lienhypertexte"/>
+                <w:rStyle w:val="Hyperlink"/>
                 <w:noProof/>
               </w:rPr>
               <w:t>Objectifs niveau-utilisateur</w:t>
@@ -2289,7 +2289,7 @@
         </w:p>
         <w:p>
           <w:pPr>
-            <w:pStyle w:val="TM3"/>
+            <w:pStyle w:val="TOC3"/>
             <w:tabs>
               <w:tab w:val="right" w:leader="dot" w:pos="8296"/>
             </w:tabs>
@@ -2303,7 +2303,7 @@
           <w:hyperlink w:anchor="_Toc469163076" w:history="1">
             <w:r>
               <w:rPr>
-                <w:rStyle w:val="Lienhypertexte"/>
+                <w:rStyle w:val="Hyperlink"/>
                 <w:noProof/>
               </w:rPr>
               <w:t>Sommaires des bénéfices</w:t>
@@ -2360,7 +2360,7 @@
         </w:p>
         <w:p>
           <w:pPr>
-            <w:pStyle w:val="TM3"/>
+            <w:pStyle w:val="TOC3"/>
             <w:tabs>
               <w:tab w:val="right" w:leader="dot" w:pos="8296"/>
             </w:tabs>
@@ -2374,7 +2374,7 @@
           <w:hyperlink w:anchor="_Toc469163077" w:history="1">
             <w:r>
               <w:rPr>
-                <w:rStyle w:val="Lienhypertexte"/>
+                <w:rStyle w:val="Hyperlink"/>
                 <w:noProof/>
               </w:rPr>
               <w:t>Sommaire des caractéristiques du système</w:t>
@@ -2431,7 +2431,7 @@
         </w:p>
         <w:p>
           <w:pPr>
-            <w:pStyle w:val="TM2"/>
+            <w:pStyle w:val="TOC2"/>
             <w:tabs>
               <w:tab w:val="right" w:leader="dot" w:pos="8296"/>
             </w:tabs>
@@ -2445,7 +2445,7 @@
           <w:hyperlink w:anchor="_Toc469163078" w:history="1">
             <w:r>
               <w:rPr>
-                <w:rStyle w:val="Lienhypertexte"/>
+                <w:rStyle w:val="Hyperlink"/>
                 <w:noProof/>
               </w:rPr>
               <w:t>Autres exigences</w:t>
@@ -2502,7 +2502,7 @@
         </w:p>
         <w:p>
           <w:pPr>
-            <w:pStyle w:val="TM3"/>
+            <w:pStyle w:val="TOC3"/>
             <w:tabs>
               <w:tab w:val="right" w:leader="dot" w:pos="8296"/>
             </w:tabs>
@@ -2516,7 +2516,7 @@
           <w:hyperlink w:anchor="_Toc469163079" w:history="1">
             <w:r>
               <w:rPr>
-                <w:rStyle w:val="Lienhypertexte"/>
+                <w:rStyle w:val="Hyperlink"/>
                 <w:noProof/>
               </w:rPr>
               <w:t>Exigences de qualité</w:t>
@@ -2573,7 +2573,7 @@
         </w:p>
         <w:p>
           <w:pPr>
-            <w:pStyle w:val="TM2"/>
+            <w:pStyle w:val="TOC2"/>
             <w:tabs>
               <w:tab w:val="right" w:leader="dot" w:pos="8296"/>
             </w:tabs>
@@ -2587,7 +2587,7 @@
           <w:hyperlink w:anchor="_Toc469163080" w:history="1">
             <w:r>
               <w:rPr>
-                <w:rStyle w:val="Lienhypertexte"/>
+                <w:rStyle w:val="Hyperlink"/>
                 <w:noProof/>
               </w:rPr>
               <w:t>Diagramme de Gantt (première version)</w:t>
@@ -2644,7 +2644,7 @@
         </w:p>
         <w:p>
           <w:pPr>
-            <w:pStyle w:val="TM2"/>
+            <w:pStyle w:val="TOC2"/>
             <w:tabs>
               <w:tab w:val="right" w:leader="dot" w:pos="8296"/>
             </w:tabs>
@@ -2658,7 +2658,7 @@
           <w:hyperlink w:anchor="_Toc469163081" w:history="1">
             <w:r>
               <w:rPr>
-                <w:rStyle w:val="Lienhypertexte"/>
+                <w:rStyle w:val="Hyperlink"/>
                 <w:noProof/>
               </w:rPr>
               <w:t>Diagrammes de classe de conception (première version)</w:t>
@@ -2715,7 +2715,7 @@
         </w:p>
         <w:p>
           <w:pPr>
-            <w:pStyle w:val="TM2"/>
+            <w:pStyle w:val="TOC2"/>
             <w:tabs>
               <w:tab w:val="right" w:leader="dot" w:pos="8296"/>
             </w:tabs>
@@ -2729,7 +2729,7 @@
           <w:hyperlink w:anchor="_Toc469163082" w:history="1">
             <w:r>
               <w:rPr>
-                <w:rStyle w:val="Lienhypertexte"/>
+                <w:rStyle w:val="Hyperlink"/>
                 <w:noProof/>
               </w:rPr>
               <w:t>Diagrammes de package (architecture logique) (première version)</w:t>
@@ -2786,7 +2786,7 @@
         </w:p>
         <w:p>
           <w:pPr>
-            <w:pStyle w:val="TM2"/>
+            <w:pStyle w:val="TOC2"/>
             <w:tabs>
               <w:tab w:val="right" w:leader="dot" w:pos="8296"/>
             </w:tabs>
@@ -2850,7 +2850,7 @@
         </w:p>
         <w:p>
           <w:pPr>
-            <w:pStyle w:val="TM2"/>
+            <w:pStyle w:val="TOC2"/>
             <w:tabs>
               <w:tab w:val="right" w:leader="dot" w:pos="8296"/>
             </w:tabs>
@@ -2914,7 +2914,7 @@
         </w:p>
         <w:p>
           <w:pPr>
-            <w:pStyle w:val="TM1"/>
+            <w:pStyle w:val="TOC1"/>
             <w:tabs>
               <w:tab w:val="right" w:leader="dot" w:pos="8296"/>
             </w:tabs>
@@ -2949,7 +2949,7 @@
     </w:p>
     <w:p>
       <w:pPr>
-        <w:pStyle w:val="Titre1"/>
+        <w:pStyle w:val="Heading1"/>
       </w:pPr>
       <w:bookmarkStart w:id="0" w:name="_Toc469163051"/>
       <w:r>
@@ -2963,7 +2963,7 @@
     </w:p>
     <w:p>
       <w:pPr>
-        <w:pStyle w:val="Titre2"/>
+        <w:pStyle w:val="Heading2"/>
       </w:pPr>
       <w:bookmarkStart w:id="1" w:name="_Toc465025665"/>
       <w:bookmarkStart w:id="2" w:name="_Toc469163052"/>
@@ -3067,7 +3067,7 @@
     </w:p>
     <w:p>
       <w:pPr>
-        <w:pStyle w:val="Titre2"/>
+        <w:pStyle w:val="Heading2"/>
       </w:pPr>
       <w:bookmarkStart w:id="3" w:name="_Toc465025666"/>
       <w:bookmarkStart w:id="4" w:name="_Toc469163053"/>
@@ -3163,7 +3163,7 @@
     </w:p>
     <w:p>
       <w:pPr>
-        <w:pStyle w:val="Titre2"/>
+        <w:pStyle w:val="Heading2"/>
       </w:pPr>
       <w:bookmarkStart w:id="5" w:name="_Toc465025667"/>
       <w:bookmarkStart w:id="6" w:name="_Toc469163054"/>
@@ -3192,7 +3192,7 @@
     </w:p>
     <w:p>
       <w:pPr>
-        <w:pStyle w:val="Paragraphedeliste"/>
+        <w:pStyle w:val="ListParagraph"/>
         <w:numPr>
           <w:ilvl w:val="0"/>
           <w:numId w:val="1"/>
@@ -3215,7 +3215,7 @@
     </w:p>
     <w:p>
       <w:pPr>
-        <w:pStyle w:val="Paragraphedeliste"/>
+        <w:pStyle w:val="ListParagraph"/>
         <w:numPr>
           <w:ilvl w:val="0"/>
           <w:numId w:val="1"/>
@@ -3238,7 +3238,7 @@
     </w:p>
     <w:p>
       <w:pPr>
-        <w:pStyle w:val="Paragraphedeliste"/>
+        <w:pStyle w:val="ListParagraph"/>
         <w:numPr>
           <w:ilvl w:val="0"/>
           <w:numId w:val="1"/>
@@ -3293,7 +3293,7 @@
     </w:p>
     <w:p>
       <w:pPr>
-        <w:pStyle w:val="Titre3"/>
+        <w:pStyle w:val="Heading3"/>
       </w:pPr>
       <w:bookmarkStart w:id="7" w:name="_Toc465025668"/>
       <w:bookmarkStart w:id="8" w:name="_Toc469163055"/>
@@ -3340,7 +3340,7 @@
     </w:p>
     <w:p>
       <w:pPr>
-        <w:pStyle w:val="Titre3"/>
+        <w:pStyle w:val="Heading3"/>
       </w:pPr>
       <w:bookmarkStart w:id="9" w:name="_Toc465025669"/>
       <w:bookmarkStart w:id="10" w:name="_Toc469163056"/>
@@ -3978,7 +3978,7 @@
     </w:p>
     <w:p>
       <w:pPr>
-        <w:pStyle w:val="Titre3"/>
+        <w:pStyle w:val="Heading3"/>
       </w:pPr>
       <w:bookmarkStart w:id="11" w:name="_Toc465025670"/>
       <w:bookmarkStart w:id="12" w:name="_Toc469163057"/>
@@ -4479,7 +4479,7 @@
     </w:tbl>
     <w:p>
       <w:pPr>
-        <w:pStyle w:val="Titre3"/>
+        <w:pStyle w:val="Heading3"/>
       </w:pPr>
       <w:bookmarkStart w:id="13" w:name="_Toc465025671"/>
       <w:bookmarkStart w:id="14" w:name="_Toc469163058"/>
@@ -4491,7 +4491,7 @@
     </w:p>
     <w:p>
       <w:pPr>
-        <w:pStyle w:val="Paragraphedeliste"/>
+        <w:pStyle w:val="ListParagraph"/>
         <w:numPr>
           <w:ilvl w:val="0"/>
           <w:numId w:val="5"/>
@@ -4513,7 +4513,7 @@
     </w:p>
     <w:p>
       <w:pPr>
-        <w:pStyle w:val="Paragraphedeliste"/>
+        <w:pStyle w:val="ListParagraph"/>
         <w:numPr>
           <w:ilvl w:val="1"/>
           <w:numId w:val="5"/>
@@ -4535,7 +4535,7 @@
     </w:p>
     <w:p>
       <w:pPr>
-        <w:pStyle w:val="Paragraphedeliste"/>
+        <w:pStyle w:val="ListParagraph"/>
         <w:numPr>
           <w:ilvl w:val="1"/>
           <w:numId w:val="5"/>
@@ -4557,7 +4557,7 @@
     </w:p>
     <w:p>
       <w:pPr>
-        <w:pStyle w:val="Paragraphedeliste"/>
+        <w:pStyle w:val="ListParagraph"/>
         <w:numPr>
           <w:ilvl w:val="1"/>
           <w:numId w:val="5"/>
@@ -4579,7 +4579,7 @@
     </w:p>
     <w:p>
       <w:pPr>
-        <w:pStyle w:val="Paragraphedeliste"/>
+        <w:pStyle w:val="ListParagraph"/>
         <w:numPr>
           <w:ilvl w:val="0"/>
           <w:numId w:val="5"/>
@@ -4601,7 +4601,7 @@
     </w:p>
     <w:p>
       <w:pPr>
-        <w:pStyle w:val="Paragraphedeliste"/>
+        <w:pStyle w:val="ListParagraph"/>
         <w:numPr>
           <w:ilvl w:val="0"/>
           <w:numId w:val="5"/>
@@ -4623,7 +4623,7 @@
     </w:p>
     <w:p>
       <w:pPr>
-        <w:pStyle w:val="Paragraphedeliste"/>
+        <w:pStyle w:val="ListParagraph"/>
         <w:numPr>
           <w:ilvl w:val="0"/>
           <w:numId w:val="5"/>
@@ -4645,7 +4645,7 @@
     </w:p>
     <w:p>
       <w:pPr>
-        <w:pStyle w:val="Paragraphedeliste"/>
+        <w:pStyle w:val="ListParagraph"/>
         <w:numPr>
           <w:ilvl w:val="0"/>
           <w:numId w:val="5"/>
@@ -4667,7 +4667,7 @@
     </w:p>
     <w:p>
       <w:pPr>
-        <w:pStyle w:val="Paragraphedeliste"/>
+        <w:pStyle w:val="ListParagraph"/>
         <w:numPr>
           <w:ilvl w:val="0"/>
           <w:numId w:val="5"/>
@@ -4689,7 +4689,7 @@
     </w:p>
     <w:p>
       <w:pPr>
-        <w:pStyle w:val="Paragraphedeliste"/>
+        <w:pStyle w:val="ListParagraph"/>
         <w:numPr>
           <w:ilvl w:val="1"/>
           <w:numId w:val="5"/>
@@ -4711,7 +4711,7 @@
     </w:p>
     <w:p>
       <w:pPr>
-        <w:pStyle w:val="Paragraphedeliste"/>
+        <w:pStyle w:val="ListParagraph"/>
         <w:numPr>
           <w:ilvl w:val="1"/>
           <w:numId w:val="5"/>
@@ -4733,7 +4733,7 @@
     </w:p>
     <w:p>
       <w:pPr>
-        <w:pStyle w:val="Paragraphedeliste"/>
+        <w:pStyle w:val="ListParagraph"/>
         <w:numPr>
           <w:ilvl w:val="0"/>
           <w:numId w:val="5"/>
@@ -4755,7 +4755,7 @@
     </w:p>
     <w:p>
       <w:pPr>
-        <w:pStyle w:val="Paragraphedeliste"/>
+        <w:pStyle w:val="ListParagraph"/>
         <w:numPr>
           <w:ilvl w:val="1"/>
           <w:numId w:val="5"/>
@@ -4795,7 +4795,7 @@
     </w:p>
     <w:p>
       <w:pPr>
-        <w:pStyle w:val="Paragraphedeliste"/>
+        <w:pStyle w:val="ListParagraph"/>
         <w:numPr>
           <w:ilvl w:val="0"/>
           <w:numId w:val="2"/>
@@ -4818,7 +4818,7 @@
     </w:p>
     <w:p>
       <w:pPr>
-        <w:pStyle w:val="Paragraphedeliste"/>
+        <w:pStyle w:val="ListParagraph"/>
         <w:numPr>
           <w:ilvl w:val="0"/>
           <w:numId w:val="2"/>
@@ -4841,7 +4841,7 @@
     </w:p>
     <w:p>
       <w:pPr>
-        <w:pStyle w:val="Paragraphedeliste"/>
+        <w:pStyle w:val="ListParagraph"/>
         <w:numPr>
           <w:ilvl w:val="0"/>
           <w:numId w:val="2"/>
@@ -4874,7 +4874,7 @@
     </w:p>
     <w:p>
       <w:pPr>
-        <w:pStyle w:val="Paragraphedeliste"/>
+        <w:pStyle w:val="ListParagraph"/>
         <w:numPr>
           <w:ilvl w:val="0"/>
           <w:numId w:val="2"/>
@@ -4897,7 +4897,7 @@
     </w:p>
     <w:p>
       <w:pPr>
-        <w:pStyle w:val="Paragraphedeliste"/>
+        <w:pStyle w:val="ListParagraph"/>
         <w:numPr>
           <w:ilvl w:val="0"/>
           <w:numId w:val="2"/>
@@ -4920,7 +4920,7 @@
     </w:p>
     <w:p>
       <w:pPr>
-        <w:pStyle w:val="Titre2"/>
+        <w:pStyle w:val="Heading2"/>
       </w:pPr>
       <w:bookmarkStart w:id="15" w:name="_Toc465025672"/>
       <w:bookmarkStart w:id="16" w:name="_Toc469163059"/>
@@ -4932,7 +4932,7 @@
     </w:p>
     <w:p>
       <w:pPr>
-        <w:pStyle w:val="Titre3"/>
+        <w:pStyle w:val="Heading3"/>
       </w:pPr>
       <w:bookmarkStart w:id="17" w:name="_Toc465025673"/>
       <w:bookmarkStart w:id="18" w:name="_Toc469163060"/>
@@ -4962,7 +4962,7 @@
     </w:p>
     <w:p>
       <w:pPr>
-        <w:pStyle w:val="Paragraphedeliste"/>
+        <w:pStyle w:val="ListParagraph"/>
         <w:numPr>
           <w:ilvl w:val="0"/>
           <w:numId w:val="3"/>
@@ -5018,7 +5018,7 @@
     </w:p>
     <w:p>
       <w:pPr>
-        <w:pStyle w:val="Paragraphedeliste"/>
+        <w:pStyle w:val="ListParagraph"/>
         <w:numPr>
           <w:ilvl w:val="0"/>
           <w:numId w:val="3"/>
@@ -5057,7 +5057,7 @@
     </w:p>
     <w:p>
       <w:pPr>
-        <w:pStyle w:val="Paragraphedeliste"/>
+        <w:pStyle w:val="ListParagraph"/>
         <w:numPr>
           <w:ilvl w:val="0"/>
           <w:numId w:val="3"/>
@@ -5080,7 +5080,7 @@
     </w:p>
     <w:p>
       <w:pPr>
-        <w:pStyle w:val="Titre3"/>
+        <w:pStyle w:val="Heading3"/>
       </w:pPr>
       <w:bookmarkStart w:id="19" w:name="_Toc465025674"/>
       <w:bookmarkStart w:id="20" w:name="_Toc469163061"/>
@@ -5092,7 +5092,7 @@
     </w:p>
     <w:p>
       <w:pPr>
-        <w:pStyle w:val="Paragraphedeliste"/>
+        <w:pStyle w:val="ListParagraph"/>
         <w:numPr>
           <w:ilvl w:val="0"/>
           <w:numId w:val="4"/>
@@ -5114,7 +5114,7 @@
     </w:p>
     <w:p>
       <w:pPr>
-        <w:pStyle w:val="Paragraphedeliste"/>
+        <w:pStyle w:val="ListParagraph"/>
         <w:numPr>
           <w:ilvl w:val="0"/>
           <w:numId w:val="4"/>
@@ -5136,7 +5136,7 @@
     </w:p>
     <w:p>
       <w:pPr>
-        <w:pStyle w:val="Paragraphedeliste"/>
+        <w:pStyle w:val="ListParagraph"/>
         <w:numPr>
           <w:ilvl w:val="0"/>
           <w:numId w:val="4"/>
@@ -5158,7 +5158,7 @@
     </w:p>
     <w:p>
       <w:pPr>
-        <w:pStyle w:val="Paragraphedeliste"/>
+        <w:pStyle w:val="ListParagraph"/>
         <w:numPr>
           <w:ilvl w:val="0"/>
           <w:numId w:val="4"/>
@@ -5180,7 +5180,7 @@
     </w:p>
     <w:p>
       <w:pPr>
-        <w:pStyle w:val="Titre2"/>
+        <w:pStyle w:val="Heading2"/>
         <w:rPr>
           <w:rFonts w:cstheme="majorHAnsi"/>
         </w:rPr>
@@ -5942,7 +5942,7 @@
           </w:tcPr>
           <w:p>
             <w:pPr>
-              <w:pStyle w:val="Paragraphedeliste"/>
+              <w:pStyle w:val="ListParagraph"/>
               <w:jc w:val="both"/>
               <w:rPr>
                 <w:rFonts w:cstheme="majorHAnsi"/>
@@ -7045,7 +7045,7 @@
     <w:p/>
     <w:p>
       <w:pPr>
-        <w:pStyle w:val="Titre1"/>
+        <w:pStyle w:val="Heading1"/>
       </w:pPr>
       <w:bookmarkStart w:id="22" w:name="_Toc469163063"/>
       <w:r>
@@ -7056,7 +7056,7 @@
     </w:p>
     <w:p>
       <w:pPr>
-        <w:pStyle w:val="Titre1"/>
+        <w:pStyle w:val="Heading1"/>
       </w:pPr>
       <w:bookmarkStart w:id="23" w:name="_Toc469163064"/>
       <w:r>
@@ -7066,7 +7066,7 @@
     </w:p>
     <w:p>
       <w:pPr>
-        <w:pStyle w:val="Titre1"/>
+        <w:pStyle w:val="Heading1"/>
       </w:pPr>
       <w:bookmarkStart w:id="24" w:name="_Toc469163065"/>
       <w:r>
@@ -7079,7 +7079,7 @@
     </w:p>
     <w:p>
       <w:pPr>
-        <w:pStyle w:val="Titre1"/>
+        <w:pStyle w:val="Heading1"/>
       </w:pPr>
       <w:bookmarkStart w:id="25" w:name="_Toc469163066"/>
       <w:r>
@@ -7092,7 +7092,7 @@
     </w:p>
     <w:p>
       <w:pPr>
-        <w:pStyle w:val="Titre1"/>
+        <w:pStyle w:val="Heading1"/>
       </w:pPr>
       <w:bookmarkStart w:id="26" w:name="_Toc469163067"/>
       <w:r>
@@ -7296,7 +7296,7 @@
     </w:p>
     <w:p>
       <w:pPr>
-        <w:pStyle w:val="Titre1"/>
+        <w:pStyle w:val="Heading1"/>
       </w:pPr>
       <w:bookmarkStart w:id="27" w:name="_Toc469163068"/>
       <w:r>
@@ -7305,40 +7305,70 @@
       </w:r>
       <w:bookmarkEnd w:id="27"/>
     </w:p>
-    <w:p/>
-    <w:p/>
-    <w:p/>
-    <w:p/>
-    <w:p/>
-    <w:p>
-      <w:r>
-        <w:t xml:space="preserve"> </w:t>
-      </w:r>
-      <w:bookmarkStart w:id="28" w:name="_GoBack"/>
-      <w:bookmarkEnd w:id="28"/>
-    </w:p>
-    <w:p/>
-    <w:p/>
-    <w:p/>
-    <w:p/>
-    <w:p/>
-    <w:p/>
-    <w:p/>
-    <w:p/>
-    <w:p/>
-    <w:p/>
-    <w:p/>
-    <w:p/>
-    <w:p/>
-    <w:p/>
-    <w:p/>
-    <w:p/>
-    <w:p/>
-    <w:p>
-      <w:pPr>
-        <w:pStyle w:val="Titre1"/>
-      </w:pPr>
-      <w:bookmarkStart w:id="29" w:name="_Toc469163069"/>
+    <w:p>
+      <w:r>
+        <w:rPr>
+          <w:rFonts w:ascii="Century Gothic" w:eastAsia="Segoe UI" w:hAnsi="Century Gothic" w:cs="Segoe UI"/>
+          <w:noProof/>
+          <w:sz w:val="58"/>
+          <w:szCs w:val="58"/>
+          <w:lang w:val="en-US"/>
+        </w:rPr>
+        <w:drawing>
+          <wp:inline distT="0" distB="0" distL="0" distR="0">
+            <wp:extent cx="7526876" cy="3978348"/>
+            <wp:effectExtent l="2540" t="0" r="635" b="635"/>
+            <wp:docPr id="2" name="Picture 2" descr="C:\Users\Michaël\AppData\Local\Microsoft\Windows\INetCacheContent.Word\Gantt_final.png"/>
+            <wp:cNvGraphicFramePr>
+              <a:graphicFrameLocks xmlns:a="http://schemas.openxmlformats.org/drawingml/2006/main" noChangeAspect="1"/>
+            </wp:cNvGraphicFramePr>
+            <a:graphic xmlns:a="http://schemas.openxmlformats.org/drawingml/2006/main">
+              <a:graphicData uri="http://schemas.openxmlformats.org/drawingml/2006/picture">
+                <pic:pic xmlns:pic="http://schemas.openxmlformats.org/drawingml/2006/picture">
+                  <pic:nvPicPr>
+                    <pic:cNvPr id="0" name="Picture 3" descr="C:\Users\Michaël\AppData\Local\Microsoft\Windows\INetCacheContent.Word\Gantt_final.png"/>
+                    <pic:cNvPicPr>
+                      <a:picLocks noChangeAspect="1" noChangeArrowheads="1"/>
+                    </pic:cNvPicPr>
+                  </pic:nvPicPr>
+                  <pic:blipFill>
+                    <a:blip r:embed="rId9" cstate="print">
+                      <a:extLst>
+                        <a:ext uri="{28A0092B-C50C-407E-A947-70E740481C1C}">
+                          <a14:useLocalDpi xmlns:a14="http://schemas.microsoft.com/office/drawing/2010/main" val="0"/>
+                        </a:ext>
+                      </a:extLst>
+                    </a:blip>
+                    <a:srcRect/>
+                    <a:stretch>
+                      <a:fillRect/>
+                    </a:stretch>
+                  </pic:blipFill>
+                  <pic:spPr bwMode="auto">
+                    <a:xfrm rot="16200000">
+                      <a:off x="0" y="0"/>
+                      <a:ext cx="7560065" cy="3995890"/>
+                    </a:xfrm>
+                    <a:prstGeom prst="rect">
+                      <a:avLst/>
+                    </a:prstGeom>
+                    <a:noFill/>
+                    <a:ln>
+                      <a:noFill/>
+                    </a:ln>
+                  </pic:spPr>
+                </pic:pic>
+              </a:graphicData>
+            </a:graphic>
+          </wp:inline>
+        </w:drawing>
+      </w:r>
+    </w:p>
+    <w:p>
+      <w:pPr>
+        <w:pStyle w:val="Heading1"/>
+      </w:pPr>
+      <w:bookmarkStart w:id="28" w:name="_Toc469163069"/>
       <w:r>
         <w:lastRenderedPageBreak/>
         <w:t>Annexe</w:t>
@@ -7346,28 +7376,130 @@
       <w:r>
         <w:t>s</w:t>
       </w:r>
+      <w:bookmarkEnd w:id="28"/>
+    </w:p>
+    <w:p>
+      <w:pPr>
+        <w:pStyle w:val="Heading2"/>
+      </w:pPr>
+      <w:bookmarkStart w:id="29" w:name="_Toc469163070"/>
+      <w:r>
+        <w:t>Vision</w:t>
+      </w:r>
+      <w:r>
+        <w:t xml:space="preserve"> (première version)</w:t>
+      </w:r>
       <w:bookmarkEnd w:id="29"/>
     </w:p>
     <w:p>
       <w:pPr>
-        <w:pStyle w:val="Titre2"/>
-      </w:pPr>
-      <w:bookmarkStart w:id="30" w:name="_Toc469163070"/>
-      <w:r>
-        <w:t>Vision</w:t>
-      </w:r>
-      <w:r>
-        <w:t xml:space="preserve"> (première version)</w:t>
+        <w:pStyle w:val="Heading2"/>
+      </w:pPr>
+      <w:bookmarkStart w:id="30" w:name="_Toc469163071"/>
+      <w:r>
+        <w:t>Introduction</w:t>
       </w:r>
       <w:bookmarkEnd w:id="30"/>
     </w:p>
     <w:p>
       <w:pPr>
-        <w:pStyle w:val="Titre2"/>
-      </w:pPr>
-      <w:bookmarkStart w:id="31" w:name="_Toc469163071"/>
-      <w:r>
-        <w:t>Introduction</w:t>
+        <w:jc w:val="both"/>
+        <w:rPr>
+          <w:rFonts w:asciiTheme="majorHAnsi" w:hAnsiTheme="majorHAnsi"/>
+          <w:sz w:val="24"/>
+          <w:szCs w:val="24"/>
+        </w:rPr>
+      </w:pPr>
+      <w:r>
+        <w:rPr>
+          <w:rFonts w:asciiTheme="majorHAnsi" w:hAnsiTheme="majorHAnsi"/>
+          <w:sz w:val="24"/>
+          <w:szCs w:val="24"/>
+        </w:rPr>
+        <w:t xml:space="preserve">L’AEMQ (Association des entraineurs mineurs) désire mettre à jour les outils utilisés par les entraîneurs qu’elle emploie. Présentement, ces derniers utilisent un tableau afin d’y effectuer des dessins pour expliquer aux membres de leur équipe les </w:t>
+      </w:r>
+      <w:r>
+        <w:rPr>
+          <w:rFonts w:asciiTheme="majorHAnsi" w:hAnsiTheme="majorHAnsi"/>
+          <w:sz w:val="24"/>
+          <w:szCs w:val="24"/>
+        </w:rPr>
+        <w:t>jeux</w:t>
+      </w:r>
+      <w:r>
+        <w:rPr>
+          <w:rFonts w:asciiTheme="majorHAnsi" w:hAnsiTheme="majorHAnsi"/>
+          <w:sz w:val="24"/>
+          <w:szCs w:val="24"/>
+        </w:rPr>
+        <w:t xml:space="preserve"> à utiliser en fonction des situations qui se présentent. Il n’est malheureusement pas aisé pour l’entraîneur d’enseigner efficacement ses </w:t>
+      </w:r>
+      <w:r>
+        <w:rPr>
+          <w:rFonts w:asciiTheme="majorHAnsi" w:hAnsiTheme="majorHAnsi"/>
+          <w:sz w:val="24"/>
+          <w:szCs w:val="24"/>
+        </w:rPr>
+        <w:t>jeux</w:t>
+      </w:r>
+      <w:r>
+        <w:rPr>
+          <w:rFonts w:asciiTheme="majorHAnsi" w:hAnsiTheme="majorHAnsi"/>
+          <w:sz w:val="24"/>
+          <w:szCs w:val="24"/>
+        </w:rPr>
+        <w:t xml:space="preserve"> à ses élèves à cause du support visuel désuet. </w:t>
+      </w:r>
+    </w:p>
+    <w:p>
+      <w:pPr>
+        <w:jc w:val="both"/>
+        <w:rPr>
+          <w:rFonts w:asciiTheme="majorHAnsi" w:hAnsiTheme="majorHAnsi"/>
+          <w:sz w:val="24"/>
+          <w:szCs w:val="24"/>
+        </w:rPr>
+      </w:pPr>
+      <w:r>
+        <w:rPr>
+          <w:rFonts w:asciiTheme="majorHAnsi" w:hAnsiTheme="majorHAnsi"/>
+          <w:sz w:val="24"/>
+          <w:szCs w:val="24"/>
+        </w:rPr>
+        <w:t xml:space="preserve">Suite à une rencontre avec l’AEMQ, notre start-up envisage donc de développer VisuaLigue, une application qui permettrait d’afficher les </w:t>
+      </w:r>
+      <w:r>
+        <w:rPr>
+          <w:rFonts w:asciiTheme="majorHAnsi" w:hAnsiTheme="majorHAnsi"/>
+          <w:sz w:val="24"/>
+          <w:szCs w:val="24"/>
+        </w:rPr>
+        <w:t>jeux</w:t>
+      </w:r>
+      <w:r>
+        <w:rPr>
+          <w:rFonts w:asciiTheme="majorHAnsi" w:hAnsiTheme="majorHAnsi"/>
+          <w:sz w:val="24"/>
+          <w:szCs w:val="24"/>
+        </w:rPr>
+        <w:t xml:space="preserve"> de façon dynamique et en temps réel sur un écran plat, en plus d’améliorer nettement la qualité des enseignements, cette dernière aura quelques options supplémentai</w:t>
+      </w:r>
+      <w:r>
+        <w:rPr>
+          <w:rFonts w:asciiTheme="majorHAnsi" w:hAnsiTheme="majorHAnsi"/>
+          <w:sz w:val="24"/>
+          <w:szCs w:val="24"/>
+        </w:rPr>
+        <w:t>res non réalisables sur un support papier.</w:t>
+      </w:r>
+    </w:p>
+    <w:p>
+      <w:pPr>
+        <w:pStyle w:val="Heading2"/>
+      </w:pPr>
+      <w:bookmarkStart w:id="31" w:name="_Toc469163072"/>
+      <w:r>
+        <w:t>Énoncé du problème</w:t>
       </w:r>
       <w:bookmarkEnd w:id="31"/>
     </w:p>
@@ -7386,7 +7518,7 @@
           <w:sz w:val="24"/>
           <w:szCs w:val="24"/>
         </w:rPr>
-        <w:t xml:space="preserve">L’AEMQ (Association des entraineurs mineurs) désire mettre à jour les outils utilisés par les entraîneurs qu’elle emploie. Présentement, ces derniers utilisent un tableau afin d’y effectuer des dessins pour expliquer aux membres de leur équipe les </w:t>
+        <w:t xml:space="preserve">Lorsque les entraîneurs de l’AEMQ essaient d’expliquer les </w:t>
       </w:r>
       <w:r>
         <w:rPr>
@@ -7402,23 +7534,7 @@
           <w:sz w:val="24"/>
           <w:szCs w:val="24"/>
         </w:rPr>
-        <w:t xml:space="preserve"> à utiliser en fonction des situations qui se présentent. Il n’est malheureusement pas aisé pour l’entraîneur d’enseigner efficacement ses </w:t>
-      </w:r>
-      <w:r>
-        <w:rPr>
-          <w:rFonts w:asciiTheme="majorHAnsi" w:hAnsiTheme="majorHAnsi"/>
-          <w:sz w:val="24"/>
-          <w:szCs w:val="24"/>
-        </w:rPr>
-        <w:t>jeux</w:t>
-      </w:r>
-      <w:r>
-        <w:rPr>
-          <w:rFonts w:asciiTheme="majorHAnsi" w:hAnsiTheme="majorHAnsi"/>
-          <w:sz w:val="24"/>
-          <w:szCs w:val="24"/>
-        </w:rPr>
-        <w:t xml:space="preserve"> à ses élèves à cause du support visuel désuet. </w:t>
+        <w:t xml:space="preserve"> à appliquer à leurs élèves, ils n’ont pas toujours de la facilité à comprendre. C’est dans l’optique de régler ces problèmes que VisuaLigue a été pensé, le fait de facilité et de dynamiser les explications augmenterait les performances des joueurs tout en rendant moindre la difficulté aux entraîneurs de donner leur cours.</w:t>
       </w:r>
     </w:p>
     <w:p>
@@ -7436,139 +7552,53 @@
           <w:sz w:val="24"/>
           <w:szCs w:val="24"/>
         </w:rPr>
-        <w:t xml:space="preserve">Suite à une rencontre avec l’AEMQ, notre start-up envisage donc de développer VisuaLigue, une application qui permettrait d’afficher les </w:t>
-      </w:r>
-      <w:r>
-        <w:rPr>
-          <w:rFonts w:asciiTheme="majorHAnsi" w:hAnsiTheme="majorHAnsi"/>
-          <w:sz w:val="24"/>
-          <w:szCs w:val="24"/>
-        </w:rPr>
-        <w:t>jeux</w:t>
-      </w:r>
-      <w:r>
-        <w:rPr>
-          <w:rFonts w:asciiTheme="majorHAnsi" w:hAnsiTheme="majorHAnsi"/>
-          <w:sz w:val="24"/>
-          <w:szCs w:val="24"/>
-        </w:rPr>
-        <w:t xml:space="preserve"> de façon dynamique et en temps réel sur un écran plat, en plus d’améliorer nettement la qualité des enseignements, cette dernière aura quelques options supplémentai</w:t>
-      </w:r>
-      <w:r>
-        <w:rPr>
-          <w:rFonts w:asciiTheme="majorHAnsi" w:hAnsiTheme="majorHAnsi"/>
-          <w:sz w:val="24"/>
-          <w:szCs w:val="24"/>
-        </w:rPr>
-        <w:t>res non réalisables sur un support papier.</w:t>
-      </w:r>
-    </w:p>
-    <w:p>
-      <w:pPr>
-        <w:pStyle w:val="Titre2"/>
-      </w:pPr>
-      <w:bookmarkStart w:id="32" w:name="_Toc469163072"/>
-      <w:r>
-        <w:t>Énoncé du problème</w:t>
+        <w:t>Ce rapport permettra de trouver des solutions afin de pal</w:t>
+      </w:r>
+      <w:r>
+        <w:rPr>
+          <w:rFonts w:asciiTheme="majorHAnsi" w:hAnsiTheme="majorHAnsi"/>
+          <w:sz w:val="24"/>
+          <w:szCs w:val="24"/>
+        </w:rPr>
+        <w:t>li</w:t>
+      </w:r>
+      <w:r>
+        <w:rPr>
+          <w:rFonts w:asciiTheme="majorHAnsi" w:hAnsiTheme="majorHAnsi"/>
+          <w:sz w:val="24"/>
+          <w:szCs w:val="24"/>
+        </w:rPr>
+        <w:t xml:space="preserve">er </w:t>
+      </w:r>
+      <w:r>
+        <w:rPr>
+          <w:rFonts w:asciiTheme="majorHAnsi" w:hAnsiTheme="majorHAnsi"/>
+          <w:sz w:val="24"/>
+          <w:szCs w:val="24"/>
+        </w:rPr>
+        <w:t>le</w:t>
+      </w:r>
+      <w:r>
+        <w:rPr>
+          <w:rFonts w:asciiTheme="majorHAnsi" w:hAnsiTheme="majorHAnsi"/>
+          <w:sz w:val="24"/>
+          <w:szCs w:val="24"/>
+        </w:rPr>
+        <w:t xml:space="preserve"> problème énoncé.</w:t>
+      </w:r>
+    </w:p>
+    <w:p>
+      <w:pPr>
+        <w:pStyle w:val="Heading2"/>
+      </w:pPr>
+      <w:bookmarkStart w:id="32" w:name="_Toc469163073"/>
+      <w:r>
+        <w:t>Description des parties prenantes</w:t>
       </w:r>
       <w:bookmarkEnd w:id="32"/>
     </w:p>
     <w:p>
       <w:pPr>
-        <w:jc w:val="both"/>
-        <w:rPr>
-          <w:rFonts w:asciiTheme="majorHAnsi" w:hAnsiTheme="majorHAnsi"/>
-          <w:sz w:val="24"/>
-          <w:szCs w:val="24"/>
-        </w:rPr>
-      </w:pPr>
-      <w:r>
-        <w:rPr>
-          <w:rFonts w:asciiTheme="majorHAnsi" w:hAnsiTheme="majorHAnsi"/>
-          <w:sz w:val="24"/>
-          <w:szCs w:val="24"/>
-        </w:rPr>
-        <w:t xml:space="preserve">Lorsque les entraîneurs de l’AEMQ essaient d’expliquer les </w:t>
-      </w:r>
-      <w:r>
-        <w:rPr>
-          <w:rFonts w:asciiTheme="majorHAnsi" w:hAnsiTheme="majorHAnsi"/>
-          <w:sz w:val="24"/>
-          <w:szCs w:val="24"/>
-        </w:rPr>
-        <w:t>jeux</w:t>
-      </w:r>
-      <w:r>
-        <w:rPr>
-          <w:rFonts w:asciiTheme="majorHAnsi" w:hAnsiTheme="majorHAnsi"/>
-          <w:sz w:val="24"/>
-          <w:szCs w:val="24"/>
-        </w:rPr>
-        <w:t xml:space="preserve"> à appliquer à leurs élèves, ils n’ont pas toujours de la facilité à comprendre. C’est dans l’optique de régler ces problèmes que VisuaLigue a été pensé, le fait de facilité et de dynamiser les explications augmenterait les performances des joueurs tout en rendant moindre la difficulté aux entraîneurs de donner leur cours.</w:t>
-      </w:r>
-    </w:p>
-    <w:p>
-      <w:pPr>
-        <w:jc w:val="both"/>
-        <w:rPr>
-          <w:rFonts w:asciiTheme="majorHAnsi" w:hAnsiTheme="majorHAnsi"/>
-          <w:sz w:val="24"/>
-          <w:szCs w:val="24"/>
-        </w:rPr>
-      </w:pPr>
-      <w:r>
-        <w:rPr>
-          <w:rFonts w:asciiTheme="majorHAnsi" w:hAnsiTheme="majorHAnsi"/>
-          <w:sz w:val="24"/>
-          <w:szCs w:val="24"/>
-        </w:rPr>
-        <w:t>Ce rapport permettra de trouver des solutions afin de pal</w:t>
-      </w:r>
-      <w:r>
-        <w:rPr>
-          <w:rFonts w:asciiTheme="majorHAnsi" w:hAnsiTheme="majorHAnsi"/>
-          <w:sz w:val="24"/>
-          <w:szCs w:val="24"/>
-        </w:rPr>
-        <w:t>li</w:t>
-      </w:r>
-      <w:r>
-        <w:rPr>
-          <w:rFonts w:asciiTheme="majorHAnsi" w:hAnsiTheme="majorHAnsi"/>
-          <w:sz w:val="24"/>
-          <w:szCs w:val="24"/>
-        </w:rPr>
-        <w:t xml:space="preserve">er </w:t>
-      </w:r>
-      <w:r>
-        <w:rPr>
-          <w:rFonts w:asciiTheme="majorHAnsi" w:hAnsiTheme="majorHAnsi"/>
-          <w:sz w:val="24"/>
-          <w:szCs w:val="24"/>
-        </w:rPr>
-        <w:t>le</w:t>
-      </w:r>
-      <w:r>
-        <w:rPr>
-          <w:rFonts w:asciiTheme="majorHAnsi" w:hAnsiTheme="majorHAnsi"/>
-          <w:sz w:val="24"/>
-          <w:szCs w:val="24"/>
-        </w:rPr>
-        <w:t xml:space="preserve"> problème énoncé.</w:t>
-      </w:r>
-    </w:p>
-    <w:p>
-      <w:pPr>
-        <w:pStyle w:val="Titre2"/>
-      </w:pPr>
-      <w:bookmarkStart w:id="33" w:name="_Toc469163073"/>
-      <w:r>
-        <w:t>Description des parties prenantes</w:t>
-      </w:r>
-      <w:bookmarkEnd w:id="33"/>
-    </w:p>
-    <w:p>
-      <w:pPr>
         <w:rPr>
           <w:rFonts w:asciiTheme="majorHAnsi" w:hAnsiTheme="majorHAnsi"/>
           <w:sz w:val="24"/>
@@ -7586,7 +7616,7 @@
     </w:p>
     <w:p>
       <w:pPr>
-        <w:pStyle w:val="Paragraphedeliste"/>
+        <w:pStyle w:val="ListParagraph"/>
         <w:numPr>
           <w:ilvl w:val="0"/>
           <w:numId w:val="1"/>
@@ -7609,7 +7639,7 @@
     </w:p>
     <w:p>
       <w:pPr>
-        <w:pStyle w:val="Paragraphedeliste"/>
+        <w:pStyle w:val="ListParagraph"/>
         <w:numPr>
           <w:ilvl w:val="0"/>
           <w:numId w:val="1"/>
@@ -7632,7 +7662,7 @@
     </w:p>
     <w:p>
       <w:pPr>
-        <w:pStyle w:val="Paragraphedeliste"/>
+        <w:pStyle w:val="ListParagraph"/>
         <w:numPr>
           <w:ilvl w:val="0"/>
           <w:numId w:val="1"/>
@@ -7696,57 +7726,57 @@
     </w:p>
     <w:p>
       <w:pPr>
-        <w:pStyle w:val="Titre3"/>
-      </w:pPr>
-      <w:bookmarkStart w:id="34" w:name="_Toc469163074"/>
+        <w:pStyle w:val="Heading3"/>
+      </w:pPr>
+      <w:bookmarkStart w:id="33" w:name="_Toc469163074"/>
       <w:r>
         <w:t>Problèmes et objectifs clés des parties prenantes</w:t>
       </w:r>
+      <w:bookmarkEnd w:id="33"/>
+    </w:p>
+    <w:p>
+      <w:pPr>
+        <w:jc w:val="both"/>
+        <w:rPr>
+          <w:rFonts w:asciiTheme="majorHAnsi" w:hAnsiTheme="majorHAnsi"/>
+          <w:sz w:val="24"/>
+          <w:szCs w:val="24"/>
+        </w:rPr>
+      </w:pPr>
+      <w:r>
+        <w:rPr>
+          <w:rFonts w:asciiTheme="majorHAnsi" w:hAnsiTheme="majorHAnsi"/>
+          <w:sz w:val="24"/>
+          <w:szCs w:val="24"/>
+        </w:rPr>
+        <w:t>L’AEMQ constate que les outils utilisés par les entraîneurs ne sont pas toujours efficace</w:t>
+      </w:r>
+      <w:r>
+        <w:rPr>
+          <w:rFonts w:asciiTheme="majorHAnsi" w:hAnsiTheme="majorHAnsi"/>
+          <w:sz w:val="24"/>
+          <w:szCs w:val="24"/>
+        </w:rPr>
+        <w:t>s.</w:t>
+      </w:r>
+      <w:r>
+        <w:rPr>
+          <w:rFonts w:asciiTheme="majorHAnsi" w:hAnsiTheme="majorHAnsi"/>
+          <w:sz w:val="24"/>
+          <w:szCs w:val="24"/>
+        </w:rPr>
+        <w:t xml:space="preserve"> L’objectif de haut niveau de l’AEMQ est de simplifier l’enseignement dispensé par les entraîneurs tout en permettant de faciliter l’apprentissage des élèves à l’aide d’une application dynamique et interactive.</w:t>
+      </w:r>
+    </w:p>
+    <w:p>
+      <w:pPr>
+        <w:pStyle w:val="Heading3"/>
+      </w:pPr>
+      <w:bookmarkStart w:id="34" w:name="_Toc469163075"/>
+      <w:r>
+        <w:t>Objectifs niveau-utilisateur</w:t>
+      </w:r>
       <w:bookmarkEnd w:id="34"/>
-    </w:p>
-    <w:p>
-      <w:pPr>
-        <w:jc w:val="both"/>
-        <w:rPr>
-          <w:rFonts w:asciiTheme="majorHAnsi" w:hAnsiTheme="majorHAnsi"/>
-          <w:sz w:val="24"/>
-          <w:szCs w:val="24"/>
-        </w:rPr>
-      </w:pPr>
-      <w:r>
-        <w:rPr>
-          <w:rFonts w:asciiTheme="majorHAnsi" w:hAnsiTheme="majorHAnsi"/>
-          <w:sz w:val="24"/>
-          <w:szCs w:val="24"/>
-        </w:rPr>
-        <w:t>L’AEMQ constate que les outils utilisés par les entraîneurs ne sont pas toujours efficace</w:t>
-      </w:r>
-      <w:r>
-        <w:rPr>
-          <w:rFonts w:asciiTheme="majorHAnsi" w:hAnsiTheme="majorHAnsi"/>
-          <w:sz w:val="24"/>
-          <w:szCs w:val="24"/>
-        </w:rPr>
-        <w:t>s.</w:t>
-      </w:r>
-      <w:r>
-        <w:rPr>
-          <w:rFonts w:asciiTheme="majorHAnsi" w:hAnsiTheme="majorHAnsi"/>
-          <w:sz w:val="24"/>
-          <w:szCs w:val="24"/>
-        </w:rPr>
-        <w:t xml:space="preserve"> L’objectif de haut niveau de l’AEMQ est de simplifier l’enseignement dispensé par les entraîneurs tout en permettant de faciliter l’apprentissage des élèves à l’aide d’une application dynamique et interactive.</w:t>
-      </w:r>
-    </w:p>
-    <w:p>
-      <w:pPr>
-        <w:pStyle w:val="Titre3"/>
-      </w:pPr>
-      <w:bookmarkStart w:id="35" w:name="_Toc469163075"/>
-      <w:r>
-        <w:t>Objectifs niveau-utilisateur</w:t>
-      </w:r>
-      <w:bookmarkEnd w:id="35"/>
     </w:p>
     <w:tbl>
       <w:tblPr>
@@ -8177,13 +8207,13 @@
     </w:p>
     <w:p>
       <w:pPr>
-        <w:pStyle w:val="Titre3"/>
-      </w:pPr>
-      <w:bookmarkStart w:id="36" w:name="_Toc469163076"/>
+        <w:pStyle w:val="Heading3"/>
+      </w:pPr>
+      <w:bookmarkStart w:id="35" w:name="_Toc469163076"/>
       <w:r>
         <w:t>Sommaires des bénéfices</w:t>
       </w:r>
-      <w:bookmarkEnd w:id="36"/>
+      <w:bookmarkEnd w:id="35"/>
     </w:p>
     <w:tbl>
       <w:tblPr>
@@ -8654,17 +8684,17 @@
     </w:tbl>
     <w:p>
       <w:pPr>
-        <w:pStyle w:val="Titre3"/>
-      </w:pPr>
-      <w:bookmarkStart w:id="37" w:name="_Toc469163077"/>
+        <w:pStyle w:val="Heading3"/>
+      </w:pPr>
+      <w:bookmarkStart w:id="36" w:name="_Toc469163077"/>
       <w:r>
         <w:t>Sommaire des caractéristiques du système</w:t>
       </w:r>
-      <w:bookmarkEnd w:id="37"/>
-    </w:p>
-    <w:p>
-      <w:pPr>
-        <w:pStyle w:val="Paragraphedeliste"/>
+      <w:bookmarkEnd w:id="36"/>
+    </w:p>
+    <w:p>
+      <w:pPr>
+        <w:pStyle w:val="ListParagraph"/>
         <w:numPr>
           <w:ilvl w:val="0"/>
           <w:numId w:val="2"/>
@@ -8687,7 +8717,7 @@
     </w:p>
     <w:p>
       <w:pPr>
-        <w:pStyle w:val="Paragraphedeliste"/>
+        <w:pStyle w:val="ListParagraph"/>
         <w:numPr>
           <w:ilvl w:val="0"/>
           <w:numId w:val="2"/>
@@ -8718,7 +8748,7 @@
     </w:p>
     <w:p>
       <w:pPr>
-        <w:pStyle w:val="Paragraphedeliste"/>
+        <w:pStyle w:val="ListParagraph"/>
         <w:numPr>
           <w:ilvl w:val="0"/>
           <w:numId w:val="2"/>
@@ -8773,7 +8803,7 @@
     </w:p>
     <w:p>
       <w:pPr>
-        <w:pStyle w:val="Paragraphedeliste"/>
+        <w:pStyle w:val="ListParagraph"/>
         <w:numPr>
           <w:ilvl w:val="0"/>
           <w:numId w:val="2"/>
@@ -8812,7 +8842,7 @@
     </w:p>
     <w:p>
       <w:pPr>
-        <w:pStyle w:val="Paragraphedeliste"/>
+        <w:pStyle w:val="ListParagraph"/>
         <w:numPr>
           <w:ilvl w:val="1"/>
           <w:numId w:val="2"/>
@@ -8835,7 +8865,7 @@
     </w:p>
     <w:p>
       <w:pPr>
-        <w:pStyle w:val="Paragraphedeliste"/>
+        <w:pStyle w:val="ListParagraph"/>
         <w:numPr>
           <w:ilvl w:val="1"/>
           <w:numId w:val="2"/>
@@ -8858,7 +8888,7 @@
     </w:p>
     <w:p>
       <w:pPr>
-        <w:pStyle w:val="Paragraphedeliste"/>
+        <w:pStyle w:val="ListParagraph"/>
         <w:numPr>
           <w:ilvl w:val="0"/>
           <w:numId w:val="2"/>
@@ -8897,7 +8927,7 @@
     </w:p>
     <w:p>
       <w:pPr>
-        <w:pStyle w:val="Paragraphedeliste"/>
+        <w:pStyle w:val="ListParagraph"/>
         <w:numPr>
           <w:ilvl w:val="0"/>
           <w:numId w:val="2"/>
@@ -8920,7 +8950,7 @@
     </w:p>
     <w:p>
       <w:pPr>
-        <w:pStyle w:val="Paragraphedeliste"/>
+        <w:pStyle w:val="ListParagraph"/>
         <w:numPr>
           <w:ilvl w:val="0"/>
           <w:numId w:val="2"/>
@@ -8943,7 +8973,7 @@
     </w:p>
     <w:p>
       <w:pPr>
-        <w:pStyle w:val="Paragraphedeliste"/>
+        <w:pStyle w:val="ListParagraph"/>
         <w:numPr>
           <w:ilvl w:val="0"/>
           <w:numId w:val="2"/>
@@ -8966,7 +8996,7 @@
     </w:p>
     <w:p>
       <w:pPr>
-        <w:pStyle w:val="Paragraphedeliste"/>
+        <w:pStyle w:val="ListParagraph"/>
         <w:numPr>
           <w:ilvl w:val="0"/>
           <w:numId w:val="2"/>
@@ -8999,7 +9029,7 @@
     </w:p>
     <w:p>
       <w:pPr>
-        <w:pStyle w:val="Paragraphedeliste"/>
+        <w:pStyle w:val="ListParagraph"/>
         <w:numPr>
           <w:ilvl w:val="0"/>
           <w:numId w:val="2"/>
@@ -9038,7 +9068,7 @@
     </w:p>
     <w:p>
       <w:pPr>
-        <w:pStyle w:val="Paragraphedeliste"/>
+        <w:pStyle w:val="ListParagraph"/>
         <w:numPr>
           <w:ilvl w:val="0"/>
           <w:numId w:val="2"/>
@@ -9061,26 +9091,26 @@
     </w:p>
     <w:p>
       <w:pPr>
-        <w:pStyle w:val="Titre2"/>
-      </w:pPr>
-      <w:bookmarkStart w:id="38" w:name="_Toc469163078"/>
+        <w:pStyle w:val="Heading2"/>
+      </w:pPr>
+      <w:bookmarkStart w:id="37" w:name="_Toc469163078"/>
       <w:r>
         <w:t>Autres exigences</w:t>
       </w:r>
+      <w:bookmarkEnd w:id="37"/>
+    </w:p>
+    <w:p>
+      <w:pPr>
+        <w:pStyle w:val="Heading3"/>
+      </w:pPr>
+      <w:bookmarkStart w:id="38" w:name="_Toc469163079"/>
+      <w:r>
+        <w:t>Exigences de qualité</w:t>
+      </w:r>
       <w:bookmarkEnd w:id="38"/>
     </w:p>
     <w:p>
       <w:pPr>
-        <w:pStyle w:val="Titre3"/>
-      </w:pPr>
-      <w:bookmarkStart w:id="39" w:name="_Toc469163079"/>
-      <w:r>
-        <w:t>Exigences de qualité</w:t>
-      </w:r>
-      <w:bookmarkEnd w:id="39"/>
-    </w:p>
-    <w:p>
-      <w:pPr>
         <w:jc w:val="both"/>
         <w:rPr>
           <w:rFonts w:asciiTheme="majorHAnsi" w:hAnsiTheme="majorHAnsi"/>
@@ -9099,7 +9129,7 @@
     </w:p>
     <w:p>
       <w:pPr>
-        <w:pStyle w:val="Paragraphedeliste"/>
+        <w:pStyle w:val="ListParagraph"/>
         <w:numPr>
           <w:ilvl w:val="0"/>
           <w:numId w:val="3"/>
@@ -9146,7 +9176,7 @@
     </w:p>
     <w:p>
       <w:pPr>
-        <w:pStyle w:val="Paragraphedeliste"/>
+        <w:pStyle w:val="ListParagraph"/>
         <w:numPr>
           <w:ilvl w:val="0"/>
           <w:numId w:val="3"/>
@@ -9185,7 +9215,7 @@
     </w:p>
     <w:p>
       <w:pPr>
-        <w:pStyle w:val="Paragraphedeliste"/>
+        <w:pStyle w:val="ListParagraph"/>
         <w:numPr>
           <w:ilvl w:val="0"/>
           <w:numId w:val="3"/>
@@ -9233,9 +9263,9 @@
     <w:p/>
     <w:p>
       <w:pPr>
-        <w:pStyle w:val="Titre2"/>
-      </w:pPr>
-      <w:bookmarkStart w:id="40" w:name="_Toc469163080"/>
+        <w:pStyle w:val="Heading2"/>
+      </w:pPr>
+      <w:bookmarkStart w:id="39" w:name="_Toc469163080"/>
       <w:r>
         <w:lastRenderedPageBreak/>
         <w:t>Diagramme de Gantt</w:t>
@@ -9243,11 +9273,11 @@
       <w:r>
         <w:t xml:space="preserve"> (première version)</w:t>
       </w:r>
-      <w:bookmarkEnd w:id="40"/>
-    </w:p>
-    <w:p>
-      <w:pPr>
-        <w:pStyle w:val="Titre2"/>
+      <w:bookmarkEnd w:id="39"/>
+    </w:p>
+    <w:p>
+      <w:pPr>
+        <w:pStyle w:val="Heading2"/>
       </w:pPr>
     </w:p>
     <w:p/>
@@ -9259,7 +9289,7 @@
       <w:r>
         <w:rPr>
           <w:noProof/>
-          <w:lang w:val="fr-CA" w:eastAsia="fr-CA"/>
+          <w:lang w:val="en-US"/>
         </w:rPr>
         <w:drawing>
           <wp:anchor distT="0" distB="0" distL="114300" distR="114300" simplePos="0" relativeHeight="251666432" behindDoc="0" locked="0" layoutInCell="1" allowOverlap="1" wp14:anchorId="10288DEA" wp14:editId="7ED906D9">
@@ -9287,7 +9317,7 @@
                     </pic:cNvPicPr>
                   </pic:nvPicPr>
                   <pic:blipFill>
-                    <a:blip r:embed="rId9">
+                    <a:blip r:embed="rId10">
                       <a:extLst>
                         <a:ext uri="{28A0092B-C50C-407E-A947-70E740481C1C}">
                           <a14:useLocalDpi xmlns:a14="http://schemas.microsoft.com/office/drawing/2010/main" val="0"/>
@@ -9344,9 +9374,9 @@
     <w:p/>
     <w:p>
       <w:pPr>
-        <w:pStyle w:val="Titre2"/>
-      </w:pPr>
-      <w:bookmarkStart w:id="41" w:name="_Toc469163081"/>
+        <w:pStyle w:val="Heading2"/>
+      </w:pPr>
+      <w:bookmarkStart w:id="40" w:name="_Toc469163081"/>
       <w:r>
         <w:lastRenderedPageBreak/>
         <w:t>Diagrammes de classe de conception</w:t>
@@ -9354,19 +9384,21 @@
       <w:r>
         <w:t xml:space="preserve"> (première version)</w:t>
       </w:r>
+      <w:bookmarkEnd w:id="40"/>
+    </w:p>
+    <w:p>
+      <w:pPr>
+        <w:pStyle w:val="Heading2"/>
+      </w:pPr>
+    </w:p>
+    <w:p/>
+    <w:p>
+      <w:bookmarkStart w:id="41" w:name="_GoBack"/>
       <w:bookmarkEnd w:id="41"/>
-    </w:p>
-    <w:p>
-      <w:pPr>
-        <w:pStyle w:val="Titre2"/>
-      </w:pPr>
-    </w:p>
-    <w:p/>
-    <w:p>
       <w:r>
         <w:rPr>
           <w:noProof/>
-          <w:lang w:val="fr-CA" w:eastAsia="fr-CA"/>
+          <w:lang w:val="en-US"/>
         </w:rPr>
         <w:drawing>
           <wp:anchor distT="0" distB="0" distL="114300" distR="114300" simplePos="0" relativeHeight="251664384" behindDoc="0" locked="0" layoutInCell="1" allowOverlap="1">
@@ -9394,7 +9426,7 @@
                     </pic:cNvPicPr>
                   </pic:nvPicPr>
                   <pic:blipFill>
-                    <a:blip r:embed="rId10">
+                    <a:blip r:embed="rId11">
                       <a:extLst>
                         <a:ext uri="{28A0092B-C50C-407E-A947-70E740481C1C}">
                           <a14:useLocalDpi xmlns:a14="http://schemas.microsoft.com/office/drawing/2010/main" val="0"/>
@@ -9434,7 +9466,7 @@
     </w:p>
     <w:p>
       <w:pPr>
-        <w:pStyle w:val="Titre2"/>
+        <w:pStyle w:val="Heading2"/>
       </w:pPr>
       <w:bookmarkStart w:id="42" w:name="_Toc469163082"/>
       <w:r>
@@ -9448,13 +9480,13 @@
     </w:p>
     <w:p>
       <w:pPr>
-        <w:pStyle w:val="Titre2"/>
+        <w:pStyle w:val="Heading2"/>
       </w:pPr>
       <w:bookmarkStart w:id="43" w:name="_Toc469163083"/>
       <w:r>
         <w:rPr>
           <w:noProof/>
-          <w:lang w:val="fr-CA" w:eastAsia="fr-CA"/>
+          <w:lang w:val="en-US"/>
         </w:rPr>
         <w:drawing>
           <wp:anchor distT="0" distB="0" distL="114300" distR="114300" simplePos="0" relativeHeight="251661312" behindDoc="0" locked="0" layoutInCell="1" allowOverlap="1" wp14:anchorId="3A851950" wp14:editId="1F28EB9B">
@@ -9482,7 +9514,7 @@
                     </pic:cNvPicPr>
                   </pic:nvPicPr>
                   <pic:blipFill>
-                    <a:blip r:embed="rId11">
+                    <a:blip r:embed="rId12">
                       <a:extLst>
                         <a:ext uri="{28A0092B-C50C-407E-A947-70E740481C1C}">
                           <a14:useLocalDpi xmlns:a14="http://schemas.microsoft.com/office/drawing/2010/main" val="0"/>
@@ -9523,143 +9555,143 @@
     </w:p>
     <w:p>
       <w:pPr>
-        <w:pStyle w:val="Titre2"/>
-      </w:pPr>
-    </w:p>
-    <w:p>
-      <w:pPr>
-        <w:pStyle w:val="Titre2"/>
-      </w:pPr>
-    </w:p>
-    <w:p>
-      <w:pPr>
-        <w:pStyle w:val="Titre2"/>
-      </w:pPr>
-    </w:p>
-    <w:p>
-      <w:pPr>
-        <w:pStyle w:val="Titre2"/>
-      </w:pPr>
-    </w:p>
-    <w:p>
-      <w:pPr>
-        <w:pStyle w:val="Titre2"/>
-      </w:pPr>
-    </w:p>
-    <w:p>
-      <w:pPr>
-        <w:pStyle w:val="Titre2"/>
-      </w:pPr>
-    </w:p>
-    <w:p>
-      <w:pPr>
-        <w:pStyle w:val="Titre2"/>
-      </w:pPr>
-    </w:p>
-    <w:p>
-      <w:pPr>
-        <w:pStyle w:val="Titre2"/>
-      </w:pPr>
-    </w:p>
-    <w:p>
-      <w:pPr>
-        <w:pStyle w:val="Titre2"/>
-      </w:pPr>
-    </w:p>
-    <w:p>
-      <w:pPr>
-        <w:pStyle w:val="Titre2"/>
-      </w:pPr>
-    </w:p>
-    <w:p>
-      <w:pPr>
-        <w:pStyle w:val="Titre2"/>
-      </w:pPr>
-    </w:p>
-    <w:p>
-      <w:pPr>
-        <w:pStyle w:val="Titre2"/>
-      </w:pPr>
-    </w:p>
-    <w:p>
-      <w:pPr>
-        <w:pStyle w:val="Titre2"/>
-      </w:pPr>
-    </w:p>
-    <w:p>
-      <w:pPr>
-        <w:pStyle w:val="Titre2"/>
-      </w:pPr>
-    </w:p>
-    <w:p>
-      <w:pPr>
-        <w:pStyle w:val="Titre2"/>
-      </w:pPr>
-    </w:p>
-    <w:p>
-      <w:pPr>
-        <w:pStyle w:val="Titre2"/>
-      </w:pPr>
-    </w:p>
-    <w:p>
-      <w:pPr>
-        <w:pStyle w:val="Titre2"/>
-      </w:pPr>
-    </w:p>
-    <w:p>
-      <w:pPr>
-        <w:pStyle w:val="Titre2"/>
-      </w:pPr>
-    </w:p>
-    <w:p>
-      <w:pPr>
-        <w:pStyle w:val="Titre2"/>
-      </w:pPr>
-    </w:p>
-    <w:p>
-      <w:pPr>
-        <w:pStyle w:val="Titre2"/>
-      </w:pPr>
-    </w:p>
-    <w:p>
-      <w:pPr>
-        <w:pStyle w:val="Titre2"/>
-      </w:pPr>
-    </w:p>
-    <w:p>
-      <w:pPr>
-        <w:pStyle w:val="Titre2"/>
-      </w:pPr>
-    </w:p>
-    <w:p>
-      <w:pPr>
-        <w:pStyle w:val="Titre2"/>
-      </w:pPr>
-    </w:p>
-    <w:p>
-      <w:pPr>
-        <w:pStyle w:val="Titre2"/>
-      </w:pPr>
-    </w:p>
-    <w:p>
-      <w:pPr>
-        <w:pStyle w:val="Titre2"/>
-      </w:pPr>
-    </w:p>
-    <w:p>
-      <w:pPr>
-        <w:pStyle w:val="Titre2"/>
-      </w:pPr>
-    </w:p>
-    <w:p>
-      <w:pPr>
-        <w:pStyle w:val="Titre2"/>
+        <w:pStyle w:val="Heading2"/>
+      </w:pPr>
+    </w:p>
+    <w:p>
+      <w:pPr>
+        <w:pStyle w:val="Heading2"/>
+      </w:pPr>
+    </w:p>
+    <w:p>
+      <w:pPr>
+        <w:pStyle w:val="Heading2"/>
+      </w:pPr>
+    </w:p>
+    <w:p>
+      <w:pPr>
+        <w:pStyle w:val="Heading2"/>
+      </w:pPr>
+    </w:p>
+    <w:p>
+      <w:pPr>
+        <w:pStyle w:val="Heading2"/>
+      </w:pPr>
+    </w:p>
+    <w:p>
+      <w:pPr>
+        <w:pStyle w:val="Heading2"/>
+      </w:pPr>
+    </w:p>
+    <w:p>
+      <w:pPr>
+        <w:pStyle w:val="Heading2"/>
+      </w:pPr>
+    </w:p>
+    <w:p>
+      <w:pPr>
+        <w:pStyle w:val="Heading2"/>
+      </w:pPr>
+    </w:p>
+    <w:p>
+      <w:pPr>
+        <w:pStyle w:val="Heading2"/>
+      </w:pPr>
+    </w:p>
+    <w:p>
+      <w:pPr>
+        <w:pStyle w:val="Heading2"/>
+      </w:pPr>
+    </w:p>
+    <w:p>
+      <w:pPr>
+        <w:pStyle w:val="Heading2"/>
+      </w:pPr>
+    </w:p>
+    <w:p>
+      <w:pPr>
+        <w:pStyle w:val="Heading2"/>
+      </w:pPr>
+    </w:p>
+    <w:p>
+      <w:pPr>
+        <w:pStyle w:val="Heading2"/>
+      </w:pPr>
+    </w:p>
+    <w:p>
+      <w:pPr>
+        <w:pStyle w:val="Heading2"/>
+      </w:pPr>
+    </w:p>
+    <w:p>
+      <w:pPr>
+        <w:pStyle w:val="Heading2"/>
+      </w:pPr>
+    </w:p>
+    <w:p>
+      <w:pPr>
+        <w:pStyle w:val="Heading2"/>
+      </w:pPr>
+    </w:p>
+    <w:p>
+      <w:pPr>
+        <w:pStyle w:val="Heading2"/>
+      </w:pPr>
+    </w:p>
+    <w:p>
+      <w:pPr>
+        <w:pStyle w:val="Heading2"/>
+      </w:pPr>
+    </w:p>
+    <w:p>
+      <w:pPr>
+        <w:pStyle w:val="Heading2"/>
+      </w:pPr>
+    </w:p>
+    <w:p>
+      <w:pPr>
+        <w:pStyle w:val="Heading2"/>
+      </w:pPr>
+    </w:p>
+    <w:p>
+      <w:pPr>
+        <w:pStyle w:val="Heading2"/>
+      </w:pPr>
+    </w:p>
+    <w:p>
+      <w:pPr>
+        <w:pStyle w:val="Heading2"/>
+      </w:pPr>
+    </w:p>
+    <w:p>
+      <w:pPr>
+        <w:pStyle w:val="Heading2"/>
+      </w:pPr>
+    </w:p>
+    <w:p>
+      <w:pPr>
+        <w:pStyle w:val="Heading2"/>
+      </w:pPr>
+    </w:p>
+    <w:p>
+      <w:pPr>
+        <w:pStyle w:val="Heading2"/>
+      </w:pPr>
+    </w:p>
+    <w:p>
+      <w:pPr>
+        <w:pStyle w:val="Heading2"/>
+      </w:pPr>
+    </w:p>
+    <w:p>
+      <w:pPr>
+        <w:pStyle w:val="Heading2"/>
       </w:pPr>
       <w:bookmarkStart w:id="44" w:name="_Toc469163084"/>
       <w:r>
         <w:rPr>
           <w:noProof/>
-          <w:lang w:val="fr-CA" w:eastAsia="fr-CA"/>
+          <w:lang w:val="en-US"/>
         </w:rPr>
         <w:lastRenderedPageBreak/>
         <w:drawing>
@@ -9688,7 +9720,7 @@
                     </pic:cNvPicPr>
                   </pic:nvPicPr>
                   <pic:blipFill>
-                    <a:blip r:embed="rId12">
+                    <a:blip r:embed="rId13">
                       <a:extLst>
                         <a:ext uri="{28A0092B-C50C-407E-A947-70E740481C1C}">
                           <a14:useLocalDpi xmlns:a14="http://schemas.microsoft.com/office/drawing/2010/main" val="0"/>
@@ -9728,7 +9760,7 @@
       <w:bookmarkEnd w:id="44"/>
     </w:p>
     <w:sectPr>
-      <w:footerReference w:type="default" r:id="rId13"/>
+      <w:footerReference w:type="default" r:id="rId14"/>
       <w:pgSz w:w="12240" w:h="15840"/>
       <w:pgMar w:top="1440" w:right="1800" w:bottom="1440" w:left="1800" w:header="708" w:footer="708" w:gutter="0"/>
       <w:pgNumType w:start="1"/>
@@ -9774,10 +9806,11 @@
         <w:docPartUnique/>
       </w:docPartObj>
     </w:sdtPr>
+    <w:sdtEndPr/>
     <w:sdtContent>
       <w:p>
         <w:pPr>
-          <w:pStyle w:val="Pieddepage"/>
+          <w:pStyle w:val="Footer"/>
           <w:jc w:val="right"/>
         </w:pPr>
         <w:r>
@@ -9803,7 +9836,7 @@
   </w:sdt>
   <w:p>
     <w:pPr>
-      <w:pStyle w:val="Pieddepage"/>
+      <w:pStyle w:val="Footer"/>
     </w:pPr>
   </w:p>
 </w:ftr>
@@ -10799,11 +10832,11 @@
       <w:lang w:val="fr-FR"/>
     </w:rPr>
   </w:style>
-  <w:style w:type="paragraph" w:styleId="Titre1">
+  <w:style w:type="paragraph" w:styleId="Heading1">
     <w:name w:val="heading 1"/>
     <w:basedOn w:val="Normal"/>
     <w:next w:val="Normal"/>
-    <w:link w:val="Titre1Car"/>
+    <w:link w:val="Heading1Char"/>
     <w:uiPriority w:val="9"/>
     <w:qFormat/>
     <w:rsid w:val="008F6D9D"/>
@@ -10820,11 +10853,11 @@
       <w:szCs w:val="32"/>
     </w:rPr>
   </w:style>
-  <w:style w:type="paragraph" w:styleId="Titre2">
+  <w:style w:type="paragraph" w:styleId="Heading2">
     <w:name w:val="heading 2"/>
     <w:basedOn w:val="Normal"/>
     <w:next w:val="Normal"/>
-    <w:link w:val="Titre2Car"/>
+    <w:link w:val="Heading2Char"/>
     <w:uiPriority w:val="9"/>
     <w:semiHidden/>
     <w:unhideWhenUsed/>
@@ -10843,11 +10876,11 @@
       <w:szCs w:val="26"/>
     </w:rPr>
   </w:style>
-  <w:style w:type="paragraph" w:styleId="Titre3">
+  <w:style w:type="paragraph" w:styleId="Heading3">
     <w:name w:val="heading 3"/>
     <w:basedOn w:val="Normal"/>
     <w:next w:val="Normal"/>
-    <w:link w:val="Titre3Car"/>
+    <w:link w:val="Heading3Char"/>
     <w:uiPriority w:val="9"/>
     <w:unhideWhenUsed/>
     <w:qFormat/>
@@ -10865,13 +10898,13 @@
       <w:szCs w:val="24"/>
     </w:rPr>
   </w:style>
-  <w:style w:type="character" w:default="1" w:styleId="Policepardfaut">
+  <w:style w:type="character" w:default="1" w:styleId="DefaultParagraphFont">
     <w:name w:val="Default Paragraph Font"/>
     <w:uiPriority w:val="1"/>
     <w:semiHidden/>
     <w:unhideWhenUsed/>
   </w:style>
-  <w:style w:type="table" w:default="1" w:styleId="TableauNormal">
+  <w:style w:type="table" w:default="1" w:styleId="TableNormal">
     <w:name w:val="Normal Table"/>
     <w:uiPriority w:val="99"/>
     <w:semiHidden/>
@@ -10886,17 +10919,17 @@
       </w:tblCellMar>
     </w:tblPr>
   </w:style>
-  <w:style w:type="numbering" w:default="1" w:styleId="Aucuneliste">
+  <w:style w:type="numbering" w:default="1" w:styleId="NoList">
     <w:name w:val="No List"/>
     <w:uiPriority w:val="99"/>
     <w:semiHidden/>
     <w:unhideWhenUsed/>
   </w:style>
-  <w:style w:type="paragraph" w:styleId="Titre">
+  <w:style w:type="paragraph" w:styleId="Title">
     <w:name w:val="Title"/>
     <w:basedOn w:val="Normal"/>
     <w:next w:val="Normal"/>
-    <w:link w:val="TitreCar"/>
+    <w:link w:val="TitleChar"/>
     <w:uiPriority w:val="10"/>
     <w:qFormat/>
     <w:rsid w:val="00643ECA"/>
@@ -10912,10 +10945,10 @@
       <w:szCs w:val="76"/>
     </w:rPr>
   </w:style>
-  <w:style w:type="character" w:customStyle="1" w:styleId="TitreCar">
-    <w:name w:val="Titre Car"/>
-    <w:basedOn w:val="Policepardfaut"/>
-    <w:link w:val="Titre"/>
+  <w:style w:type="character" w:customStyle="1" w:styleId="TitleChar">
+    <w:name w:val="Title Char"/>
+    <w:basedOn w:val="DefaultParagraphFont"/>
+    <w:link w:val="Title"/>
     <w:uiPriority w:val="10"/>
     <w:rsid w:val="00643ECA"/>
     <w:rPr>
@@ -10929,18 +10962,18 @@
   </w:style>
   <w:style w:type="character" w:customStyle="1" w:styleId="titrecours">
     <w:name w:val="titrecours"/>
-    <w:basedOn w:val="Policepardfaut"/>
+    <w:basedOn w:val="DefaultParagraphFont"/>
     <w:rsid w:val="00643ECA"/>
   </w:style>
   <w:style w:type="character" w:customStyle="1" w:styleId="enacontenusitecontent">
     <w:name w:val="ena_contenusite_content"/>
-    <w:basedOn w:val="Policepardfaut"/>
+    <w:basedOn w:val="DefaultParagraphFont"/>
     <w:rsid w:val="00643ECA"/>
   </w:style>
-  <w:style w:type="character" w:customStyle="1" w:styleId="Titre1Car">
-    <w:name w:val="Titre 1 Car"/>
-    <w:basedOn w:val="Policepardfaut"/>
-    <w:link w:val="Titre1"/>
+  <w:style w:type="character" w:customStyle="1" w:styleId="Heading1Char">
+    <w:name w:val="Heading 1 Char"/>
+    <w:basedOn w:val="DefaultParagraphFont"/>
+    <w:link w:val="Heading1"/>
     <w:uiPriority w:val="9"/>
     <w:rsid w:val="008F6D9D"/>
     <w:rPr>
@@ -10951,9 +10984,9 @@
       <w:lang w:val="fr-FR"/>
     </w:rPr>
   </w:style>
-  <w:style w:type="paragraph" w:styleId="En-ttedetabledesmatires">
+  <w:style w:type="paragraph" w:styleId="TOCHeading">
     <w:name w:val="TOC Heading"/>
-    <w:basedOn w:val="Titre1"/>
+    <w:basedOn w:val="Heading1"/>
     <w:next w:val="Normal"/>
     <w:uiPriority w:val="39"/>
     <w:unhideWhenUsed/>
@@ -10967,10 +11000,10 @@
       <w:lang w:val="fr-CA" w:eastAsia="fr-CA"/>
     </w:rPr>
   </w:style>
-  <w:style w:type="paragraph" w:styleId="En-tte">
+  <w:style w:type="paragraph" w:styleId="Header">
     <w:name w:val="header"/>
     <w:basedOn w:val="Normal"/>
-    <w:link w:val="En-tteCar"/>
+    <w:link w:val="HeaderChar"/>
     <w:uiPriority w:val="99"/>
     <w:unhideWhenUsed/>
     <w:rsid w:val="008F6D9D"/>
@@ -10982,10 +11015,10 @@
       <w:spacing w:after="0" w:line="240" w:lineRule="auto"/>
     </w:pPr>
   </w:style>
-  <w:style w:type="character" w:customStyle="1" w:styleId="En-tteCar">
-    <w:name w:val="En-tête Car"/>
-    <w:basedOn w:val="Policepardfaut"/>
-    <w:link w:val="En-tte"/>
+  <w:style w:type="character" w:customStyle="1" w:styleId="HeaderChar">
+    <w:name w:val="Header Char"/>
+    <w:basedOn w:val="DefaultParagraphFont"/>
+    <w:link w:val="Header"/>
     <w:uiPriority w:val="99"/>
     <w:rsid w:val="008F6D9D"/>
     <w:rPr>
@@ -10995,10 +11028,10 @@
       <w:lang w:val="fr-FR"/>
     </w:rPr>
   </w:style>
-  <w:style w:type="paragraph" w:styleId="Pieddepage">
+  <w:style w:type="paragraph" w:styleId="Footer">
     <w:name w:val="footer"/>
     <w:basedOn w:val="Normal"/>
-    <w:link w:val="PieddepageCar"/>
+    <w:link w:val="FooterChar"/>
     <w:uiPriority w:val="99"/>
     <w:unhideWhenUsed/>
     <w:rsid w:val="008F6D9D"/>
@@ -11010,10 +11043,10 @@
       <w:spacing w:after="0" w:line="240" w:lineRule="auto"/>
     </w:pPr>
   </w:style>
-  <w:style w:type="character" w:customStyle="1" w:styleId="PieddepageCar">
-    <w:name w:val="Pied de page Car"/>
-    <w:basedOn w:val="Policepardfaut"/>
-    <w:link w:val="Pieddepage"/>
+  <w:style w:type="character" w:customStyle="1" w:styleId="FooterChar">
+    <w:name w:val="Footer Char"/>
+    <w:basedOn w:val="DefaultParagraphFont"/>
+    <w:link w:val="Footer"/>
     <w:uiPriority w:val="99"/>
     <w:rsid w:val="008F6D9D"/>
     <w:rPr>
@@ -11023,10 +11056,10 @@
       <w:lang w:val="fr-FR"/>
     </w:rPr>
   </w:style>
-  <w:style w:type="character" w:customStyle="1" w:styleId="Titre2Car">
-    <w:name w:val="Titre 2 Car"/>
-    <w:basedOn w:val="Policepardfaut"/>
-    <w:link w:val="Titre2"/>
+  <w:style w:type="character" w:customStyle="1" w:styleId="Heading2Char">
+    <w:name w:val="Heading 2 Char"/>
+    <w:basedOn w:val="DefaultParagraphFont"/>
+    <w:link w:val="Heading2"/>
     <w:uiPriority w:val="9"/>
     <w:semiHidden/>
     <w:rsid w:val="009D4B68"/>
@@ -11038,7 +11071,7 @@
       <w:lang w:val="fr-FR"/>
     </w:rPr>
   </w:style>
-  <w:style w:type="paragraph" w:styleId="TM1">
+  <w:style w:type="paragraph" w:styleId="TOC1">
     <w:name w:val="toc 1"/>
     <w:basedOn w:val="Normal"/>
     <w:next w:val="Normal"/>
@@ -11050,7 +11083,7 @@
       <w:spacing w:after="100"/>
     </w:pPr>
   </w:style>
-  <w:style w:type="paragraph" w:styleId="TM2">
+  <w:style w:type="paragraph" w:styleId="TOC2">
     <w:name w:val="toc 2"/>
     <w:basedOn w:val="Normal"/>
     <w:next w:val="Normal"/>
@@ -11063,9 +11096,9 @@
       <w:ind w:left="210"/>
     </w:pPr>
   </w:style>
-  <w:style w:type="character" w:styleId="Lienhypertexte">
+  <w:style w:type="character" w:styleId="Hyperlink">
     <w:name w:val="Hyperlink"/>
-    <w:basedOn w:val="Policepardfaut"/>
+    <w:basedOn w:val="DefaultParagraphFont"/>
     <w:uiPriority w:val="99"/>
     <w:unhideWhenUsed/>
     <w:rsid w:val="00363000"/>
@@ -11074,10 +11107,10 @@
       <w:u w:val="single"/>
     </w:rPr>
   </w:style>
-  <w:style w:type="character" w:customStyle="1" w:styleId="Titre3Car">
-    <w:name w:val="Titre 3 Car"/>
-    <w:basedOn w:val="Policepardfaut"/>
-    <w:link w:val="Titre3"/>
+  <w:style w:type="character" w:customStyle="1" w:styleId="Heading3Char">
+    <w:name w:val="Heading 3 Char"/>
+    <w:basedOn w:val="DefaultParagraphFont"/>
+    <w:link w:val="Heading3"/>
     <w:uiPriority w:val="9"/>
     <w:rsid w:val="00D33FB3"/>
     <w:rPr>
@@ -11088,7 +11121,7 @@
       <w:lang w:val="fr-FR"/>
     </w:rPr>
   </w:style>
-  <w:style w:type="paragraph" w:styleId="TM3">
+  <w:style w:type="paragraph" w:styleId="TOC3">
     <w:name w:val="toc 3"/>
     <w:basedOn w:val="Normal"/>
     <w:next w:val="Normal"/>
@@ -11101,7 +11134,7 @@
       <w:ind w:left="420"/>
     </w:pPr>
   </w:style>
-  <w:style w:type="paragraph" w:styleId="Paragraphedeliste">
+  <w:style w:type="paragraph" w:styleId="ListParagraph">
     <w:name w:val="List Paragraph"/>
     <w:basedOn w:val="Normal"/>
     <w:uiPriority w:val="34"/>
@@ -11114,7 +11147,7 @@
   </w:style>
   <w:style w:type="table" w:customStyle="1" w:styleId="Tableausimple51">
     <w:name w:val="Tableau simple 51"/>
-    <w:basedOn w:val="TableauNormal"/>
+    <w:basedOn w:val="TableNormal"/>
     <w:uiPriority w:val="45"/>
     <w:rsid w:val="00DA6F29"/>
     <w:pPr>
@@ -11232,9 +11265,9 @@
       </w:tcPr>
     </w:tblStylePr>
   </w:style>
-  <w:style w:type="table" w:styleId="Grilledutableau">
+  <w:style w:type="table" w:styleId="TableGrid">
     <w:name w:val="Table Grid"/>
-    <w:basedOn w:val="TableauNormal"/>
+    <w:basedOn w:val="TableNormal"/>
     <w:uiPriority w:val="39"/>
     <w:rsid w:val="00935ECB"/>
     <w:pPr>
@@ -11554,7 +11587,7 @@
 </file>
 
 <file path=customXml/itemProps1.xml><?xml version="1.0" encoding="utf-8"?>
-<ds:datastoreItem xmlns:ds="http://schemas.openxmlformats.org/officeDocument/2006/customXml" ds:itemID="{203249A4-7E31-41AB-B3BA-F631724B50FB}">
+<ds:datastoreItem xmlns:ds="http://schemas.openxmlformats.org/officeDocument/2006/customXml" ds:itemID="{D0DFE96F-E9F8-4F5D-94E4-BDA3ACFEE753}">
   <ds:schemaRefs>
     <ds:schemaRef ds:uri="http://schemas.openxmlformats.org/officeDocument/2006/bibliography"/>
   </ds:schemaRefs>

</xml_diff>